<commit_message>
A completely beaten-up version of a flat universe.
</commit_message>
<xml_diff>
--- a/Properties of a Complex Six Dimentional Manifold.docx
+++ b/Properties of a Complex Six Dimentional Manifold.docx
@@ -413,7 +413,10 @@
         <w:t xml:space="preserve">his definition </w:t>
       </w:r>
       <w:r>
-        <w:t xml:space="preserve">compliments </w:t>
+        <w:t>reinforces</w:t>
+      </w:r>
+      <w:r>
+        <w:t xml:space="preserve"> </w:t>
       </w:r>
       <w:r>
         <w:t>the</w:t>
@@ -975,14 +978,27 @@
             <w:r>
               <w:t>(</w:t>
             </w:r>
-            <w:fldSimple w:instr=" SEQ Equation \* MERGEFORMAT ">
-              <w:r>
-                <w:rPr>
-                  <w:noProof/>
-                </w:rPr>
-                <w:t>1</w:t>
-              </w:r>
-            </w:fldSimple>
+            <w:r>
+              <w:fldChar w:fldCharType="begin"/>
+            </w:r>
+            <w:r>
+              <w:instrText xml:space="preserve"> SEQ Equation \* MERGEFORMAT </w:instrText>
+            </w:r>
+            <w:r>
+              <w:fldChar w:fldCharType="separate"/>
+            </w:r>
+            <w:r>
+              <w:rPr>
+                <w:noProof/>
+              </w:rPr>
+              <w:t>1</w:t>
+            </w:r>
+            <w:r>
+              <w:rPr>
+                <w:noProof/>
+              </w:rPr>
+              <w:fldChar w:fldCharType="end"/>
+            </w:r>
             <w:r>
               <w:t>)</w:t>
             </w:r>
@@ -1236,90 +1252,6 @@
       <w:r>
         <w:t>.</w:t>
       </w:r>
-      <w:r>
-        <w:t xml:space="preserve"> </w:t>
-      </w:r>
-      <w:r>
-        <w:t xml:space="preserve">As a </w:t>
-      </w:r>
-      <w:r>
-        <w:t>convention</w:t>
-      </w:r>
-      <w:r>
-        <w:t>,</w:t>
-      </w:r>
-      <w:r>
-        <w:t xml:space="preserve"> </w:t>
-      </w:r>
-      <w:r>
-        <w:t>red time</w:t>
-      </w:r>
-      <w:r>
-        <w:t xml:space="preserve"> </w:t>
-      </w:r>
-      <w:r>
-        <w:t>will be</w:t>
-      </w:r>
-      <w:r>
-        <w:t xml:space="preserve"> the </w:t>
-      </w:r>
-      <w:r>
-        <w:t>coordinate axis</w:t>
-      </w:r>
-      <w:r>
-        <w:t xml:space="preserve"> </w:t>
-      </w:r>
-      <w:r>
-        <w:t xml:space="preserve">of the </w:t>
-      </w:r>
-      <w:r>
-        <w:t>observer</w:t>
-      </w:r>
-      <w:r>
-        <w:t xml:space="preserve">, and blue time </w:t>
-      </w:r>
-      <w:r>
-        <w:t>will be</w:t>
-      </w:r>
-      <w:r>
-        <w:t xml:space="preserve"> </w:t>
-      </w:r>
-      <w:r>
-        <w:t xml:space="preserve">the </w:t>
-      </w:r>
-      <w:r>
-        <w:t>coordinate</w:t>
-      </w:r>
-      <w:r>
-        <w:t xml:space="preserve"> </w:t>
-      </w:r>
-      <w:r>
-        <w:t>axis</w:t>
-      </w:r>
-      <w:r>
-        <w:t xml:space="preserve"> </w:t>
-      </w:r>
-      <w:r>
-        <w:t>(proper time)</w:t>
-      </w:r>
-      <w:r>
-        <w:t xml:space="preserve"> </w:t>
-      </w:r>
-      <w:r>
-        <w:t>of</w:t>
-      </w:r>
-      <w:r>
-        <w:t xml:space="preserve"> </w:t>
-      </w:r>
-      <w:r>
-        <w:t xml:space="preserve">the </w:t>
-      </w:r>
-      <w:r>
-        <w:t>observed</w:t>
-      </w:r>
-      <w:r>
-        <w:t>.</w:t>
-      </w:r>
     </w:p>
     <w:p>
       <w:pPr>
@@ -1332,7 +1264,6 @@
         <w:rPr>
           <w:rFonts w:eastAsiaTheme="minorEastAsia"/>
         </w:rPr>
-        <w:lastRenderedPageBreak/>
         <w:t>Th</w:t>
       </w:r>
       <w:r>
@@ -1439,7 +1370,13 @@
         </m:sSup>
       </m:oMath>
       <w:r>
-        <w:t xml:space="preserve">, is equal to the temporal velocity, </w:t>
+        <w:t xml:space="preserve">, </w:t>
+      </w:r>
+      <w:r>
+        <w:t>can also be described as</w:t>
+      </w:r>
+      <w:r>
+        <w:t xml:space="preserve"> the temporal velocity, </w:t>
       </w:r>
       <m:oMath>
         <m:r>
@@ -1519,6 +1456,7 @@
         <w:pStyle w:val="Indent"/>
       </w:pPr>
       <w:r>
+        <w:lastRenderedPageBreak/>
         <w:t xml:space="preserve">From </w:t>
       </w:r>
       <w:r>
@@ -1743,7 +1681,10 @@
         <w:t xml:space="preserve"> </w:t>
       </w:r>
       <w:r>
-        <w:t xml:space="preserve">Because of this quality, the </w:t>
+        <w:t>Due to</w:t>
+      </w:r>
+      <w:r>
+        <w:t xml:space="preserve"> this quality, the </w:t>
       </w:r>
       <w:r>
         <w:t xml:space="preserve">squared time </w:t>
@@ -1771,6 +1712,9 @@
       </w:r>
       <w:r>
         <w:t>and</w:t>
+      </w:r>
+      <w:r>
+        <w:t>,</w:t>
       </w:r>
       <w:r>
         <w:t xml:space="preserve"> because</w:t>
@@ -1849,13 +1793,16 @@
         <w:t xml:space="preserve"> </w:t>
       </w:r>
       <w:r>
-        <w:t>One c</w:t>
-      </w:r>
-      <w:r>
-        <w:t>annot measure an imaginary unit like time with a real measuring stick</w:t>
-      </w:r>
-      <w:r>
-        <w:t>, by definition</w:t>
+        <w:t>One</w:t>
+      </w:r>
+      <w:r>
+        <w:t xml:space="preserve"> c</w:t>
+      </w:r>
+      <w:r>
+        <w:t xml:space="preserve">annot measure an imaginary unit like time with a real measuring </w:t>
+      </w:r>
+      <w:r>
+        <w:t>stick</w:t>
       </w:r>
       <w:r>
         <w:t>. I</w:t>
@@ -2192,14 +2139,27 @@
             <w:r>
               <w:t>(</w:t>
             </w:r>
-            <w:fldSimple w:instr=" SEQ Equation \* MERGEFORMAT ">
-              <w:r>
-                <w:rPr>
-                  <w:noProof/>
-                </w:rPr>
-                <w:t>2</w:t>
-              </w:r>
-            </w:fldSimple>
+            <w:r>
+              <w:fldChar w:fldCharType="begin"/>
+            </w:r>
+            <w:r>
+              <w:instrText xml:space="preserve"> SEQ Equation \* MERGEFORMAT </w:instrText>
+            </w:r>
+            <w:r>
+              <w:fldChar w:fldCharType="separate"/>
+            </w:r>
+            <w:r>
+              <w:rPr>
+                <w:noProof/>
+              </w:rPr>
+              <w:t>2</w:t>
+            </w:r>
+            <w:r>
+              <w:rPr>
+                <w:noProof/>
+              </w:rPr>
+              <w:fldChar w:fldCharType="end"/>
+            </w:r>
             <w:r>
               <w:t>)</w:t>
             </w:r>
@@ -2638,75 +2598,25 @@
         <w:t xml:space="preserve"> (proper)</w:t>
       </w:r>
       <w:r>
+        <w:t xml:space="preserve"> frame</w:t>
+      </w:r>
+      <w:r>
+        <w:t xml:space="preserve">, while green-yellow will be the complex plane of the </w:t>
+      </w:r>
+      <w:r>
+        <w:t xml:space="preserve">(coordinate) </w:t>
+      </w:r>
+      <w:r>
+        <w:t>reference</w:t>
+      </w:r>
+      <w:r>
         <w:t xml:space="preserve"> </w:t>
       </w:r>
       <w:r>
-        <w:lastRenderedPageBreak/>
         <w:t>frame</w:t>
       </w:r>
       <w:r>
-        <w:t xml:space="preserve">, while green-yellow will be the complex plane of the </w:t>
-      </w:r>
-      <w:r>
-        <w:t xml:space="preserve">(coordinate) </w:t>
-      </w:r>
-      <w:r>
-        <w:t>reference</w:t>
-      </w:r>
-      <w:r>
-        <w:t xml:space="preserve"> </w:t>
-      </w:r>
-      <w:r>
-        <w:t>frame</w:t>
-      </w:r>
-      <w:r>
-        <w:t xml:space="preserve">. For </w:t>
-      </w:r>
-      <w:r>
-        <w:t xml:space="preserve">the </w:t>
-      </w:r>
-      <w:r>
-        <w:t>reference</w:t>
-      </w:r>
-      <w:r>
-        <w:t xml:space="preserve"> frame</w:t>
-      </w:r>
-      <w:r>
-        <w:t xml:space="preserve">, </w:t>
-      </w:r>
-      <m:oMath>
-        <m:sSup>
-          <m:sSupPr>
-            <m:ctrlPr>
-              <w:rPr>
-                <w:rFonts w:ascii="Cambria Math" w:hAnsi="Cambria Math"/>
-                <w:i/>
-              </w:rPr>
-            </m:ctrlPr>
-          </m:sSupPr>
-          <m:e>
-            <m:r>
-              <w:rPr>
-                <w:rFonts w:ascii="Cambria Math" w:hAnsi="Cambria Math"/>
-              </w:rPr>
-              <m:t>θ</m:t>
-            </m:r>
-          </m:e>
-          <m:sup>
-            <m:r>
-              <w:rPr>
-                <w:rFonts w:ascii="Cambria Math" w:hAnsi="Cambria Math"/>
-              </w:rPr>
-              <m:t>M</m:t>
-            </m:r>
-          </m:sup>
-        </m:sSup>
-      </m:oMath>
-      <w:r>
-        <w:rPr>
-          <w:rFonts w:eastAsiaTheme="minorEastAsia"/>
-        </w:rPr>
-        <w:t xml:space="preserve"> is zero.</w:t>
+        <w:t>.</w:t>
       </w:r>
     </w:p>
     <w:p>
@@ -2714,6 +2624,7 @@
         <w:pStyle w:val="Heading1"/>
       </w:pPr>
       <w:r>
+        <w:lastRenderedPageBreak/>
         <w:t xml:space="preserve">Velocity and </w:t>
       </w:r>
       <w:r>
@@ -3105,14 +3016,27 @@
             <w:r>
               <w:t>(</w:t>
             </w:r>
-            <w:fldSimple w:instr=" SEQ Equation \* MERGEFORMAT ">
-              <w:r>
-                <w:rPr>
-                  <w:noProof/>
-                </w:rPr>
-                <w:t>3</w:t>
-              </w:r>
-            </w:fldSimple>
+            <w:r>
+              <w:fldChar w:fldCharType="begin"/>
+            </w:r>
+            <w:r>
+              <w:instrText xml:space="preserve"> SEQ Equation \* MERGEFORMAT </w:instrText>
+            </w:r>
+            <w:r>
+              <w:fldChar w:fldCharType="separate"/>
+            </w:r>
+            <w:r>
+              <w:rPr>
+                <w:noProof/>
+              </w:rPr>
+              <w:t>3</w:t>
+            </w:r>
+            <w:r>
+              <w:rPr>
+                <w:noProof/>
+              </w:rPr>
+              <w:fldChar w:fldCharType="end"/>
+            </w:r>
             <w:r>
               <w:t>)</w:t>
             </w:r>
@@ -3125,7 +3049,16 @@
         <w:pStyle w:val="Indent"/>
       </w:pPr>
       <w:r>
-        <w:t>From this, we can derive how</w:t>
+        <w:t>From this</w:t>
+      </w:r>
+      <w:r>
+        <w:t xml:space="preserve"> relation</w:t>
+      </w:r>
+      <w:r>
+        <w:t xml:space="preserve">, we can </w:t>
+      </w:r>
+      <w:r>
+        <w:t>begin to describe the shape of the manifold. This tells us how</w:t>
       </w:r>
       <w:r>
         <w:t xml:space="preserve"> space </w:t>
@@ -3378,7 +3311,25 @@
         <w:rPr>
           <w:iCs/>
         </w:rPr>
-        <w:t>As well as the second derivative:</w:t>
+        <w:t>And</w:t>
+      </w:r>
+      <w:r>
+        <w:rPr>
+          <w:iCs/>
+        </w:rPr>
+        <w:t xml:space="preserve"> </w:t>
+      </w:r>
+      <w:r>
+        <w:rPr>
+          <w:iCs/>
+        </w:rPr>
+        <w:t>it’s</w:t>
+      </w:r>
+      <w:r>
+        <w:rPr>
+          <w:iCs/>
+        </w:rPr>
+        <w:t xml:space="preserve"> second derivative:</w:t>
       </w:r>
     </w:p>
     <w:tbl>
@@ -3705,14 +3656,27 @@
             <w:r>
               <w:t>(</w:t>
             </w:r>
-            <w:fldSimple w:instr=" SEQ Equation \* MERGEFORMAT ">
-              <w:r>
-                <w:rPr>
-                  <w:noProof/>
-                </w:rPr>
-                <w:t>4</w:t>
-              </w:r>
-            </w:fldSimple>
+            <w:r>
+              <w:fldChar w:fldCharType="begin"/>
+            </w:r>
+            <w:r>
+              <w:instrText xml:space="preserve"> SEQ Equation \* MERGEFORMAT </w:instrText>
+            </w:r>
+            <w:r>
+              <w:fldChar w:fldCharType="separate"/>
+            </w:r>
+            <w:r>
+              <w:rPr>
+                <w:noProof/>
+              </w:rPr>
+              <w:t>4</w:t>
+            </w:r>
+            <w:r>
+              <w:rPr>
+                <w:noProof/>
+              </w:rPr>
+              <w:fldChar w:fldCharType="end"/>
+            </w:r>
             <w:r>
               <w:t>)</w:t>
             </w:r>
@@ -4425,7 +4389,6 @@
         <w:pStyle w:val="Heading1"/>
       </w:pPr>
       <w:r>
-        <w:lastRenderedPageBreak/>
         <w:t>Distance</w:t>
       </w:r>
     </w:p>
@@ -4790,19 +4753,25 @@
         <w:rPr>
           <w:rFonts w:eastAsiaTheme="minorEastAsia"/>
         </w:rPr>
-        <w:t xml:space="preserve"> side of a</w:t>
-      </w:r>
-      <w:r>
-        <w:rPr>
-          <w:rFonts w:eastAsiaTheme="minorEastAsia"/>
-        </w:rPr>
-        <w:t xml:space="preserve"> multi-dimensional</w:t>
-      </w:r>
-      <w:r>
-        <w:rPr>
-          <w:rFonts w:eastAsiaTheme="minorEastAsia"/>
-        </w:rPr>
-        <w:t xml:space="preserve"> box)</w:t>
+        <w:t xml:space="preserve"> side of </w:t>
+      </w:r>
+      <w:r>
+        <w:rPr>
+          <w:rFonts w:eastAsiaTheme="minorEastAsia"/>
+        </w:rPr>
+        <w:t>the</w:t>
+      </w:r>
+      <w:r>
+        <w:rPr>
+          <w:rFonts w:eastAsiaTheme="minorEastAsia"/>
+        </w:rPr>
+        <w:t xml:space="preserve"> </w:t>
+      </w:r>
+      <w:r>
+        <w:rPr>
+          <w:rFonts w:eastAsiaTheme="minorEastAsia"/>
+        </w:rPr>
+        <w:t>box)</w:t>
       </w:r>
       <w:r>
         <w:rPr>
@@ -4814,7 +4783,19 @@
         <w:rPr>
           <w:rFonts w:eastAsiaTheme="minorEastAsia"/>
         </w:rPr>
-        <w:t xml:space="preserve">Since the spatial and temporal dimensions are orthogonal, </w:t>
+        <w:t>Since the spatial and temporal dimensions are orthogonal</w:t>
+      </w:r>
+      <w:r>
+        <w:rPr>
+          <w:rFonts w:eastAsiaTheme="minorEastAsia"/>
+        </w:rPr>
+        <w:t xml:space="preserve"> (that is, there is no shear)</w:t>
+      </w:r>
+      <w:r>
+        <w:rPr>
+          <w:rFonts w:eastAsiaTheme="minorEastAsia"/>
+        </w:rPr>
+        <w:t xml:space="preserve">, </w:t>
       </w:r>
       <w:r>
         <w:rPr>
@@ -5172,14 +5153,27 @@
             <w:r>
               <w:t>(</w:t>
             </w:r>
-            <w:fldSimple w:instr=" SEQ Equation \* MERGEFORMAT ">
-              <w:r>
-                <w:rPr>
-                  <w:noProof/>
-                </w:rPr>
-                <w:t>5</w:t>
-              </w:r>
-            </w:fldSimple>
+            <w:r>
+              <w:fldChar w:fldCharType="begin"/>
+            </w:r>
+            <w:r>
+              <w:instrText xml:space="preserve"> SEQ Equation \* MERGEFORMAT </w:instrText>
+            </w:r>
+            <w:r>
+              <w:fldChar w:fldCharType="separate"/>
+            </w:r>
+            <w:r>
+              <w:rPr>
+                <w:noProof/>
+              </w:rPr>
+              <w:t>5</w:t>
+            </w:r>
+            <w:r>
+              <w:rPr>
+                <w:noProof/>
+              </w:rPr>
+              <w:fldChar w:fldCharType="end"/>
+            </w:r>
             <w:r>
               <w:t>)</w:t>
             </w:r>
@@ -5339,7 +5333,25 @@
         <w:rPr>
           <w:rFonts w:eastAsiaTheme="minorEastAsia"/>
         </w:rPr>
-        <w:t xml:space="preserve"> A conversion to a common unit is needed.</w:t>
+        <w:t xml:space="preserve"> A conversion to a common unit is needed</w:t>
+      </w:r>
+      <w:r>
+        <w:rPr>
+          <w:rFonts w:eastAsiaTheme="minorEastAsia"/>
+        </w:rPr>
+        <w:t>, but</w:t>
+      </w:r>
+      <w:r>
+        <w:rPr>
+          <w:rFonts w:eastAsiaTheme="minorEastAsia"/>
+        </w:rPr>
+        <w:t xml:space="preserve"> a </w:t>
+      </w:r>
+      <w:r>
+        <w:rPr>
+          <w:rFonts w:eastAsiaTheme="minorEastAsia"/>
+        </w:rPr>
+        <w:t>constant</w:t>
       </w:r>
       <w:r>
         <w:rPr>
@@ -5351,19 +5363,25 @@
         <w:rPr>
           <w:rFonts w:eastAsiaTheme="minorEastAsia"/>
         </w:rPr>
-        <w:t xml:space="preserve">While a </w:t>
-      </w:r>
-      <w:r>
-        <w:rPr>
-          <w:rFonts w:eastAsiaTheme="minorEastAsia"/>
-        </w:rPr>
-        <w:t>constant</w:t>
-      </w:r>
-      <w:r>
-        <w:rPr>
-          <w:rFonts w:eastAsiaTheme="minorEastAsia"/>
-        </w:rPr>
-        <w:t xml:space="preserve"> converting time into space isn’t possible, a</w:t>
+        <w:t>value that converts</w:t>
+      </w:r>
+      <w:r>
+        <w:rPr>
+          <w:rFonts w:eastAsiaTheme="minorEastAsia"/>
+        </w:rPr>
+        <w:t xml:space="preserve"> time into space isn’t possible</w:t>
+      </w:r>
+      <w:r>
+        <w:rPr>
+          <w:rFonts w:eastAsiaTheme="minorEastAsia"/>
+        </w:rPr>
+        <w:t>. However,</w:t>
+      </w:r>
+      <w:r>
+        <w:rPr>
+          <w:rFonts w:eastAsiaTheme="minorEastAsia"/>
+        </w:rPr>
+        <w:t xml:space="preserve"> a</w:t>
       </w:r>
       <w:r>
         <w:rPr>
@@ -5387,7 +5405,13 @@
         <w:rPr>
           <w:rFonts w:eastAsiaTheme="minorEastAsia"/>
         </w:rPr>
-        <w:t>specific to a time coordinate can be found</w:t>
+        <w:t xml:space="preserve">specific to a time coordinate can be </w:t>
+      </w:r>
+      <w:r>
+        <w:rPr>
+          <w:rFonts w:eastAsiaTheme="minorEastAsia"/>
+        </w:rPr>
+        <w:t>obtained</w:t>
       </w:r>
       <w:r>
         <w:rPr>
@@ -5892,14 +5916,27 @@
             <w:r>
               <w:t>(</w:t>
             </w:r>
-            <w:fldSimple w:instr=" SEQ Equation \* MERGEFORMAT ">
-              <w:r>
-                <w:rPr>
-                  <w:noProof/>
-                </w:rPr>
-                <w:t>6</w:t>
-              </w:r>
-            </w:fldSimple>
+            <w:r>
+              <w:fldChar w:fldCharType="begin"/>
+            </w:r>
+            <w:r>
+              <w:instrText xml:space="preserve"> SEQ Equation \* MERGEFORMAT </w:instrText>
+            </w:r>
+            <w:r>
+              <w:fldChar w:fldCharType="separate"/>
+            </w:r>
+            <w:r>
+              <w:rPr>
+                <w:noProof/>
+              </w:rPr>
+              <w:t>6</w:t>
+            </w:r>
+            <w:r>
+              <w:rPr>
+                <w:noProof/>
+              </w:rPr>
+              <w:fldChar w:fldCharType="end"/>
+            </w:r>
             <w:r>
               <w:t>)</w:t>
             </w:r>
@@ -6180,13 +6217,25 @@
         <w:rPr>
           <w:rFonts w:eastAsiaTheme="minorEastAsia"/>
         </w:rPr>
-        <w:t xml:space="preserve"> complete the metric </w:t>
-      </w:r>
-      <w:r>
-        <w:rPr>
-          <w:rFonts w:eastAsiaTheme="minorEastAsia"/>
-        </w:rPr>
-        <w:t>using</w:t>
+        <w:t xml:space="preserve"> complete the metric</w:t>
+      </w:r>
+      <w:r>
+        <w:rPr>
+          <w:rFonts w:eastAsiaTheme="minorEastAsia"/>
+        </w:rPr>
+        <w:t xml:space="preserve"> formula</w:t>
+      </w:r>
+      <w:r>
+        <w:rPr>
+          <w:rFonts w:eastAsiaTheme="minorEastAsia"/>
+        </w:rPr>
+        <w:t xml:space="preserve"> </w:t>
+      </w:r>
+      <w:r>
+        <w:rPr>
+          <w:rFonts w:eastAsiaTheme="minorEastAsia"/>
+        </w:rPr>
+        <w:t>with</w:t>
       </w:r>
       <w:r>
         <w:rPr>
@@ -6198,7 +6247,19 @@
         <w:rPr>
           <w:rFonts w:eastAsiaTheme="minorEastAsia"/>
         </w:rPr>
-        <w:t xml:space="preserve"> (space)</w:t>
+        <w:t xml:space="preserve"> (</w:t>
+      </w:r>
+      <w:r>
+        <w:rPr>
+          <w:rFonts w:eastAsiaTheme="minorEastAsia"/>
+        </w:rPr>
+        <w:t xml:space="preserve">of </w:t>
+      </w:r>
+      <w:r>
+        <w:rPr>
+          <w:rFonts w:eastAsiaTheme="minorEastAsia"/>
+        </w:rPr>
+        <w:t>space)</w:t>
       </w:r>
       <w:r>
         <w:rPr>
@@ -6261,11 +6322,21 @@
       <w:r>
         <w:t xml:space="preserve">Figure </w:t>
       </w:r>
-      <w:fldSimple w:instr=" SEQ Figure \* ARABIC  \* MERGEFORMAT ">
-        <w:r>
-          <w:t>2</w:t>
-        </w:r>
-      </w:fldSimple>
+      <w:r>
+        <w:fldChar w:fldCharType="begin"/>
+      </w:r>
+      <w:r>
+        <w:instrText xml:space="preserve"> SEQ Figure \* ARABIC  \* MERGEFORMAT </w:instrText>
+      </w:r>
+      <w:r>
+        <w:fldChar w:fldCharType="separate"/>
+      </w:r>
+      <w:r>
+        <w:t>2</w:t>
+      </w:r>
+      <w:r>
+        <w:fldChar w:fldCharType="end"/>
+      </w:r>
       <w:bookmarkEnd w:id="6"/>
       <w:r>
         <w:t xml:space="preserve"> The </w:t>
@@ -8658,33 +8729,20 @@
           </w:tcPr>
           <w:p>
             <w:pPr>
-              <w:jc w:val="right"/>
+              <w:pStyle w:val="Equation"/>
             </w:pPr>
             <w:bookmarkStart w:id="8" w:name="_Ref89975817"/>
             <w:r>
               <w:t>(</w:t>
             </w:r>
-            <w:r>
-              <w:fldChar w:fldCharType="begin"/>
-            </w:r>
-            <w:r>
-              <w:instrText xml:space="preserve"> SEQ Equation \* MERGEFORMAT </w:instrText>
-            </w:r>
-            <w:r>
-              <w:fldChar w:fldCharType="separate"/>
-            </w:r>
-            <w:r>
-              <w:rPr>
-                <w:noProof/>
-              </w:rPr>
-              <w:t>7</w:t>
-            </w:r>
-            <w:r>
-              <w:rPr>
-                <w:noProof/>
-              </w:rPr>
-              <w:fldChar w:fldCharType="end"/>
-            </w:r>
+            <w:fldSimple w:instr=" SEQ Equation \* MERGEFORMAT ">
+              <w:r>
+                <w:rPr>
+                  <w:noProof/>
+                </w:rPr>
+                <w:t>7</w:t>
+              </w:r>
+            </w:fldSimple>
             <w:r>
               <w:t>)</w:t>
             </w:r>
@@ -9538,33 +9596,20 @@
           </w:tcPr>
           <w:p>
             <w:pPr>
-              <w:jc w:val="right"/>
+              <w:pStyle w:val="Equation"/>
             </w:pPr>
             <w:bookmarkStart w:id="9" w:name="_Ref89619716"/>
             <w:r>
               <w:t>(</w:t>
             </w:r>
-            <w:r>
-              <w:fldChar w:fldCharType="begin"/>
-            </w:r>
-            <w:r>
-              <w:instrText xml:space="preserve"> SEQ Equation \* MERGEFORMAT </w:instrText>
-            </w:r>
-            <w:r>
-              <w:fldChar w:fldCharType="separate"/>
-            </w:r>
-            <w:r>
-              <w:rPr>
-                <w:noProof/>
-              </w:rPr>
-              <w:t>8</w:t>
-            </w:r>
-            <w:r>
-              <w:rPr>
-                <w:noProof/>
-              </w:rPr>
-              <w:fldChar w:fldCharType="end"/>
-            </w:r>
+            <w:fldSimple w:instr=" SEQ Equation \* MERGEFORMAT ">
+              <w:r>
+                <w:rPr>
+                  <w:noProof/>
+                </w:rPr>
+                <w:t>8</w:t>
+              </w:r>
+            </w:fldSimple>
             <w:r>
               <w:t>)</w:t>
             </w:r>
@@ -9640,10 +9685,22 @@
         <w:t>.</w:t>
       </w:r>
       <w:r>
-        <w:t xml:space="preserve"> The distance between two points is invariant if it doesn’t change</w:t>
-      </w:r>
-      <w:r>
-        <w:t xml:space="preserve"> as the temporal velocity changes</w:t>
+        <w:t xml:space="preserve"> The distance between two points is </w:t>
+      </w:r>
+      <w:r>
+        <w:t xml:space="preserve">a geometrical object and should be </w:t>
+      </w:r>
+      <w:r>
+        <w:t xml:space="preserve">invariant </w:t>
+      </w:r>
+      <w:r>
+        <w:t xml:space="preserve">as </w:t>
+      </w:r>
+      <w:r>
+        <w:t>coordinates describing that distance</w:t>
+      </w:r>
+      <w:r>
+        <w:t xml:space="preserve"> change</w:t>
       </w:r>
       <w:r>
         <w:t>.</w:t>
@@ -9732,7 +9789,7 @@
         <w:t xml:space="preserve"> </w:t>
       </w:r>
       <w:r>
-        <w:t>Geometrically</w:t>
+        <w:t>Mathematically</w:t>
       </w:r>
       <w:r>
         <w:t>, invariance</w:t>
@@ -10086,7 +10143,13 @@
         <w:t>However, t</w:t>
       </w:r>
       <w:r>
-        <w:t xml:space="preserve">he observer </w:t>
+        <w:t>he observer</w:t>
+      </w:r>
+      <w:r>
+        <w:t xml:space="preserve"> in red time</w:t>
+      </w:r>
+      <w:r>
+        <w:t xml:space="preserve"> </w:t>
       </w:r>
       <w:r>
         <w:t>is stationary</w:t>
@@ -10811,13 +10874,7 @@
           <w:rPr>
             <w:rFonts w:ascii="Cambria Math" w:eastAsiaTheme="minorEastAsia" w:hAnsi="Cambria Math"/>
           </w:rPr>
-          <m:t>=</m:t>
-        </m:r>
-        <m:r>
-          <w:rPr>
-            <w:rFonts w:ascii="Cambria Math" w:eastAsiaTheme="minorEastAsia" w:hAnsi="Cambria Math"/>
-          </w:rPr>
-          <m:t>t</m:t>
+          <m:t>=t</m:t>
         </m:r>
         <m:sSub>
           <m:sSubPr>
@@ -10830,6 +10887,9 @@
           </m:sSubPr>
           <m:e>
             <m:r>
+              <m:rPr>
+                <m:sty m:val="p"/>
+              </m:rPr>
               <w:rPr>
                 <w:rFonts w:ascii="Cambria Math" w:eastAsiaTheme="minorEastAsia" w:hAnsi="Cambria Math"/>
               </w:rPr>
@@ -11083,7 +11143,8 @@
     <w:tbl>
       <w:tblPr>
         <w:tblStyle w:val="TableGrid"/>
-        <w:tblW w:w="5000" w:type="pct"/>
+        <w:tblW w:w="5005" w:type="pct"/>
+        <w:tblInd w:w="-5" w:type="dxa"/>
         <w:tblBorders>
           <w:top w:val="none" w:sz="0" w:space="0" w:color="auto"/>
           <w:left w:val="none" w:sz="0" w:space="0" w:color="auto"/>
@@ -11093,16 +11154,12 @@
           <w:insideV w:val="none" w:sz="0" w:space="0" w:color="auto"/>
         </w:tblBorders>
         <w:tblLayout w:type="fixed"/>
-        <w:tblCellMar>
-          <w:left w:w="0" w:type="dxa"/>
-          <w:right w:w="0" w:type="dxa"/>
-        </w:tblCellMar>
         <w:tblLook w:val="04A0" w:firstRow="1" w:lastRow="0" w:firstColumn="1" w:lastColumn="0" w:noHBand="0" w:noVBand="1"/>
       </w:tblPr>
       <w:tblGrid>
-        <w:gridCol w:w="655"/>
-        <w:gridCol w:w="8050"/>
-        <w:gridCol w:w="655"/>
+        <w:gridCol w:w="656"/>
+        <w:gridCol w:w="8057"/>
+        <w:gridCol w:w="656"/>
       </w:tblGrid>
       <w:tr>
         <w:tc>
@@ -11115,296 +11172,6 @@
           <w:tcPr>
             <w:tcW w:w="4300" w:type="pct"/>
           </w:tcPr>
-          <w:tbl>
-            <w:tblPr>
-              <w:tblStyle w:val="TableGrid"/>
-              <w:tblW w:w="5000" w:type="pct"/>
-              <w:tblBorders>
-                <w:top w:val="none" w:sz="0" w:space="0" w:color="auto"/>
-                <w:left w:val="none" w:sz="0" w:space="0" w:color="auto"/>
-                <w:bottom w:val="none" w:sz="0" w:space="0" w:color="auto"/>
-                <w:right w:val="none" w:sz="0" w:space="0" w:color="auto"/>
-                <w:insideH w:val="none" w:sz="0" w:space="0" w:color="auto"/>
-                <w:insideV w:val="none" w:sz="0" w:space="0" w:color="auto"/>
-              </w:tblBorders>
-              <w:tblLayout w:type="fixed"/>
-              <w:tblCellMar>
-                <w:left w:w="0" w:type="dxa"/>
-                <w:right w:w="0" w:type="dxa"/>
-              </w:tblCellMar>
-              <w:tblLook w:val="04A0" w:firstRow="1" w:lastRow="0" w:firstColumn="1" w:lastColumn="0" w:noHBand="0" w:noVBand="1"/>
-            </w:tblPr>
-            <w:tblGrid>
-              <w:gridCol w:w="563"/>
-              <w:gridCol w:w="6923"/>
-              <w:gridCol w:w="564"/>
-            </w:tblGrid>
-            <w:tr>
-              <w:tc>
-                <w:tcPr>
-                  <w:tcW w:w="350" w:type="pct"/>
-                </w:tcPr>
-                <w:p/>
-              </w:tc>
-              <w:tc>
-                <w:tcPr>
-                  <w:tcW w:w="4300" w:type="pct"/>
-                </w:tcPr>
-                <w:p>
-                  <w:pPr>
-                    <w:pStyle w:val="Equation"/>
-                    <w:rPr>
-                      <w:rFonts w:eastAsia="Calibri" w:cs="Times New Roman"/>
-                    </w:rPr>
-                  </w:pPr>
-                  <m:oMathPara>
-                    <m:oMath>
-                      <m:r>
-                        <w:rPr>
-                          <w:rFonts w:ascii="Cambria Math" w:eastAsia="Calibri" w:hAnsi="Cambria Math" w:cs="Times New Roman"/>
-                        </w:rPr>
-                        <m:t>d</m:t>
-                      </m:r>
-                      <m:sSup>
-                        <m:sSupPr>
-                          <m:ctrlPr>
-                            <w:rPr>
-                              <w:rFonts w:ascii="Cambria Math" w:eastAsia="Calibri" w:hAnsi="Cambria Math" w:cs="Times New Roman"/>
-                              <w:i/>
-                            </w:rPr>
-                          </m:ctrlPr>
-                        </m:sSupPr>
-                        <m:e>
-                          <m:r>
-                            <w:rPr>
-                              <w:rFonts w:ascii="Cambria Math" w:eastAsia="Calibri" w:hAnsi="Cambria Math" w:cs="Times New Roman"/>
-                            </w:rPr>
-                            <m:t>s</m:t>
-                          </m:r>
-                        </m:e>
-                        <m:sup>
-                          <m:r>
-                            <w:rPr>
-                              <w:rFonts w:ascii="Cambria Math" w:eastAsia="Calibri" w:hAnsi="Cambria Math" w:cs="Times New Roman"/>
-                            </w:rPr>
-                            <m:t>M</m:t>
-                          </m:r>
-                        </m:sup>
-                      </m:sSup>
-                      <m:r>
-                        <w:rPr>
-                          <w:rFonts w:ascii="Cambria Math" w:hAnsi="Cambria Math"/>
-                        </w:rPr>
-                        <m:t>=</m:t>
-                      </m:r>
-                      <m:f>
-                        <m:fPr>
-                          <m:ctrlPr>
-                            <w:rPr>
-                              <w:rFonts w:ascii="Cambria Math" w:hAnsi="Cambria Math"/>
-                              <w:i/>
-                            </w:rPr>
-                          </m:ctrlPr>
-                        </m:fPr>
-                        <m:num>
-                          <m:sSubSup>
-                            <m:sSubSupPr>
-                              <m:ctrlPr>
-                                <w:rPr>
-                                  <w:rFonts w:ascii="Cambria Math" w:hAnsi="Cambria Math"/>
-                                  <w:i/>
-                                </w:rPr>
-                              </m:ctrlPr>
-                            </m:sSubSupPr>
-                            <m:e>
-                              <m:r>
-                                <w:rPr>
-                                  <w:rFonts w:ascii="Cambria Math" w:hAnsi="Cambria Math"/>
-                                </w:rPr>
-                                <m:t>t</m:t>
-                              </m:r>
-                            </m:e>
-                            <m:sub>
-                              <m:r>
-                                <w:rPr>
-                                  <w:rFonts w:ascii="Cambria Math" w:hAnsi="Cambria Math"/>
-                                </w:rPr>
-                                <m:t>0</m:t>
-                              </m:r>
-                            </m:sub>
-                            <m:sup>
-                              <m:r>
-                                <w:rPr>
-                                  <w:rFonts w:ascii="Cambria Math" w:hAnsi="Cambria Math"/>
-                                </w:rPr>
-                                <m:t>2</m:t>
-                              </m:r>
-                            </m:sup>
-                          </m:sSubSup>
-                          <m:r>
-                            <w:rPr>
-                              <w:rFonts w:ascii="Cambria Math" w:hAnsi="Cambria Math"/>
-                            </w:rPr>
-                            <m:t>+</m:t>
-                          </m:r>
-                          <m:sSubSup>
-                            <m:sSubSupPr>
-                              <m:ctrlPr>
-                                <w:rPr>
-                                  <w:rFonts w:ascii="Cambria Math" w:hAnsi="Cambria Math"/>
-                                  <w:i/>
-                                </w:rPr>
-                              </m:ctrlPr>
-                            </m:sSubSupPr>
-                            <m:e>
-                              <m:r>
-                                <w:rPr>
-                                  <w:rFonts w:ascii="Cambria Math" w:hAnsi="Cambria Math"/>
-                                </w:rPr>
-                                <m:t>t</m:t>
-                              </m:r>
-                            </m:e>
-                            <m:sub>
-                              <m:r>
-                                <w:rPr>
-                                  <w:rFonts w:ascii="Cambria Math" w:hAnsi="Cambria Math"/>
-                                </w:rPr>
-                                <m:t>1</m:t>
-                              </m:r>
-                            </m:sub>
-                            <m:sup>
-                              <m:r>
-                                <w:rPr>
-                                  <w:rFonts w:ascii="Cambria Math" w:hAnsi="Cambria Math"/>
-                                </w:rPr>
-                                <m:t>2</m:t>
-                              </m:r>
-                            </m:sup>
-                          </m:sSubSup>
-                        </m:num>
-                        <m:den>
-                          <m:r>
-                            <w:rPr>
-                              <w:rFonts w:ascii="Cambria Math" w:hAnsi="Cambria Math"/>
-                            </w:rPr>
-                            <m:t>2</m:t>
-                          </m:r>
-                          <m:sSup>
-                            <m:sSupPr>
-                              <m:ctrlPr>
-                                <w:rPr>
-                                  <w:rFonts w:ascii="Cambria Math" w:hAnsi="Cambria Math"/>
-                                  <w:i/>
-                                </w:rPr>
-                              </m:ctrlPr>
-                            </m:sSupPr>
-                            <m:e>
-                              <m:d>
-                                <m:dPr>
-                                  <m:ctrlPr>
-                                    <w:rPr>
-                                      <w:rFonts w:ascii="Cambria Math" w:hAnsi="Cambria Math"/>
-                                      <w:i/>
-                                    </w:rPr>
-                                  </m:ctrlPr>
-                                </m:dPr>
-                                <m:e>
-                                  <m:sSub>
-                                    <m:sSubPr>
-                                      <m:ctrlPr>
-                                        <w:rPr>
-                                          <w:rFonts w:ascii="Cambria Math" w:hAnsi="Cambria Math"/>
-                                          <w:i/>
-                                        </w:rPr>
-                                      </m:ctrlPr>
-                                    </m:sSubPr>
-                                    <m:e>
-                                      <m:r>
-                                        <w:rPr>
-                                          <w:rFonts w:ascii="Cambria Math" w:hAnsi="Cambria Math"/>
-                                        </w:rPr>
-                                        <m:t>t</m:t>
-                                      </m:r>
-                                    </m:e>
-                                    <m:sub>
-                                      <m:r>
-                                        <w:rPr>
-                                          <w:rFonts w:ascii="Cambria Math" w:hAnsi="Cambria Math"/>
-                                        </w:rPr>
-                                        <m:t>0</m:t>
-                                      </m:r>
-                                    </m:sub>
-                                  </m:sSub>
-                                </m:e>
-                              </m:d>
-                            </m:e>
-                            <m:sup>
-                              <m:r>
-                                <w:rPr>
-                                  <w:rFonts w:ascii="Cambria Math" w:hAnsi="Cambria Math"/>
-                                </w:rPr>
-                                <m:t>2</m:t>
-                              </m:r>
-                            </m:sup>
-                          </m:sSup>
-                        </m:den>
-                      </m:f>
-                      <m:r>
-                        <w:rPr>
-                          <w:rFonts w:ascii="Cambria Math" w:eastAsia="Calibri" w:hAnsi="Cambria Math" w:cs="Times New Roman"/>
-                        </w:rPr>
-                        <m:t>d</m:t>
-                      </m:r>
-                      <m:sSubSup>
-                        <m:sSubSupPr>
-                          <m:ctrlPr>
-                            <w:rPr>
-                              <w:rFonts w:ascii="Cambria Math" w:eastAsia="Calibri" w:hAnsi="Cambria Math" w:cs="Times New Roman"/>
-                              <w:i/>
-                            </w:rPr>
-                          </m:ctrlPr>
-                        </m:sSubSupPr>
-                        <m:e>
-                          <m:r>
-                            <w:rPr>
-                              <w:rFonts w:ascii="Cambria Math" w:eastAsia="Calibri" w:hAnsi="Cambria Math" w:cs="Times New Roman"/>
-                            </w:rPr>
-                            <m:t>x</m:t>
-                          </m:r>
-                        </m:e>
-                        <m:sub>
-                          <m:r>
-                            <w:rPr>
-                              <w:rFonts w:ascii="Cambria Math" w:eastAsia="Calibri" w:hAnsi="Cambria Math" w:cs="Times New Roman"/>
-                            </w:rPr>
-                            <m:t>0</m:t>
-                          </m:r>
-                        </m:sub>
-                        <m:sup>
-                          <m:r>
-                            <w:rPr>
-                              <w:rFonts w:ascii="Cambria Math" w:eastAsia="Calibri" w:hAnsi="Cambria Math" w:cs="Times New Roman"/>
-                            </w:rPr>
-                            <m:t>M</m:t>
-                          </m:r>
-                        </m:sup>
-                      </m:sSubSup>
-                    </m:oMath>
-                  </m:oMathPara>
-                </w:p>
-              </w:tc>
-              <w:tc>
-                <w:tcPr>
-                  <w:tcW w:w="350" w:type="pct"/>
-                </w:tcPr>
-                <w:p>
-                  <w:pPr>
-                    <w:jc w:val="right"/>
-                  </w:pPr>
-                </w:p>
-              </w:tc>
-            </w:tr>
-          </w:tbl>
           <w:p>
             <w:pPr>
               <w:pStyle w:val="Equation"/>
@@ -11412,6 +11179,240 @@
                 <w:rFonts w:eastAsia="Calibri" w:cs="Times New Roman"/>
               </w:rPr>
             </w:pPr>
+            <m:oMathPara>
+              <m:oMath>
+                <m:r>
+                  <w:rPr>
+                    <w:rFonts w:ascii="Cambria Math" w:eastAsia="Calibri" w:hAnsi="Cambria Math" w:cs="Times New Roman"/>
+                  </w:rPr>
+                  <m:t>d</m:t>
+                </m:r>
+                <m:sSup>
+                  <m:sSupPr>
+                    <m:ctrlPr>
+                      <w:rPr>
+                        <w:rFonts w:ascii="Cambria Math" w:eastAsia="Calibri" w:hAnsi="Cambria Math" w:cs="Times New Roman"/>
+                        <w:i/>
+                      </w:rPr>
+                    </m:ctrlPr>
+                  </m:sSupPr>
+                  <m:e>
+                    <m:r>
+                      <w:rPr>
+                        <w:rFonts w:ascii="Cambria Math" w:eastAsia="Calibri" w:hAnsi="Cambria Math" w:cs="Times New Roman"/>
+                      </w:rPr>
+                      <m:t>s</m:t>
+                    </m:r>
+                  </m:e>
+                  <m:sup>
+                    <m:r>
+                      <w:rPr>
+                        <w:rFonts w:ascii="Cambria Math" w:eastAsia="Calibri" w:hAnsi="Cambria Math" w:cs="Times New Roman"/>
+                      </w:rPr>
+                      <m:t>M</m:t>
+                    </m:r>
+                  </m:sup>
+                </m:sSup>
+                <m:r>
+                  <w:rPr>
+                    <w:rFonts w:ascii="Cambria Math" w:hAnsi="Cambria Math"/>
+                  </w:rPr>
+                  <m:t>=</m:t>
+                </m:r>
+                <m:f>
+                  <m:fPr>
+                    <m:ctrlPr>
+                      <w:rPr>
+                        <w:rFonts w:ascii="Cambria Math" w:hAnsi="Cambria Math"/>
+                        <w:i/>
+                      </w:rPr>
+                    </m:ctrlPr>
+                  </m:fPr>
+                  <m:num>
+                    <m:sSubSup>
+                      <m:sSubSupPr>
+                        <m:ctrlPr>
+                          <w:rPr>
+                            <w:rFonts w:ascii="Cambria Math" w:hAnsi="Cambria Math"/>
+                            <w:i/>
+                          </w:rPr>
+                        </m:ctrlPr>
+                      </m:sSubSupPr>
+                      <m:e>
+                        <m:r>
+                          <w:rPr>
+                            <w:rFonts w:ascii="Cambria Math" w:hAnsi="Cambria Math"/>
+                          </w:rPr>
+                          <m:t>t</m:t>
+                        </m:r>
+                      </m:e>
+                      <m:sub>
+                        <m:r>
+                          <w:rPr>
+                            <w:rFonts w:ascii="Cambria Math" w:hAnsi="Cambria Math"/>
+                          </w:rPr>
+                          <m:t>0</m:t>
+                        </m:r>
+                      </m:sub>
+                      <m:sup>
+                        <m:r>
+                          <w:rPr>
+                            <w:rFonts w:ascii="Cambria Math" w:hAnsi="Cambria Math"/>
+                          </w:rPr>
+                          <m:t>2</m:t>
+                        </m:r>
+                      </m:sup>
+                    </m:sSubSup>
+                    <m:r>
+                      <w:rPr>
+                        <w:rFonts w:ascii="Cambria Math" w:hAnsi="Cambria Math"/>
+                      </w:rPr>
+                      <m:t>+</m:t>
+                    </m:r>
+                    <m:sSubSup>
+                      <m:sSubSupPr>
+                        <m:ctrlPr>
+                          <w:rPr>
+                            <w:rFonts w:ascii="Cambria Math" w:hAnsi="Cambria Math"/>
+                            <w:i/>
+                          </w:rPr>
+                        </m:ctrlPr>
+                      </m:sSubSupPr>
+                      <m:e>
+                        <m:r>
+                          <w:rPr>
+                            <w:rFonts w:ascii="Cambria Math" w:hAnsi="Cambria Math"/>
+                          </w:rPr>
+                          <m:t>t</m:t>
+                        </m:r>
+                      </m:e>
+                      <m:sub>
+                        <m:r>
+                          <w:rPr>
+                            <w:rFonts w:ascii="Cambria Math" w:hAnsi="Cambria Math"/>
+                          </w:rPr>
+                          <m:t>1</m:t>
+                        </m:r>
+                      </m:sub>
+                      <m:sup>
+                        <m:r>
+                          <w:rPr>
+                            <w:rFonts w:ascii="Cambria Math" w:hAnsi="Cambria Math"/>
+                          </w:rPr>
+                          <m:t>2</m:t>
+                        </m:r>
+                      </m:sup>
+                    </m:sSubSup>
+                  </m:num>
+                  <m:den>
+                    <m:r>
+                      <w:rPr>
+                        <w:rFonts w:ascii="Cambria Math" w:hAnsi="Cambria Math"/>
+                      </w:rPr>
+                      <m:t>2</m:t>
+                    </m:r>
+                    <m:sSup>
+                      <m:sSupPr>
+                        <m:ctrlPr>
+                          <w:rPr>
+                            <w:rFonts w:ascii="Cambria Math" w:hAnsi="Cambria Math"/>
+                            <w:i/>
+                          </w:rPr>
+                        </m:ctrlPr>
+                      </m:sSupPr>
+                      <m:e>
+                        <m:d>
+                          <m:dPr>
+                            <m:ctrlPr>
+                              <w:rPr>
+                                <w:rFonts w:ascii="Cambria Math" w:hAnsi="Cambria Math"/>
+                                <w:i/>
+                              </w:rPr>
+                            </m:ctrlPr>
+                          </m:dPr>
+                          <m:e>
+                            <m:sSub>
+                              <m:sSubPr>
+                                <m:ctrlPr>
+                                  <w:rPr>
+                                    <w:rFonts w:ascii="Cambria Math" w:hAnsi="Cambria Math"/>
+                                    <w:i/>
+                                  </w:rPr>
+                                </m:ctrlPr>
+                              </m:sSubPr>
+                              <m:e>
+                                <m:r>
+                                  <w:rPr>
+                                    <w:rFonts w:ascii="Cambria Math" w:hAnsi="Cambria Math"/>
+                                  </w:rPr>
+                                  <m:t>t</m:t>
+                                </m:r>
+                              </m:e>
+                              <m:sub>
+                                <m:r>
+                                  <w:rPr>
+                                    <w:rFonts w:ascii="Cambria Math" w:hAnsi="Cambria Math"/>
+                                  </w:rPr>
+                                  <m:t>0</m:t>
+                                </m:r>
+                              </m:sub>
+                            </m:sSub>
+                          </m:e>
+                        </m:d>
+                      </m:e>
+                      <m:sup>
+                        <m:r>
+                          <w:rPr>
+                            <w:rFonts w:ascii="Cambria Math" w:hAnsi="Cambria Math"/>
+                          </w:rPr>
+                          <m:t>2</m:t>
+                        </m:r>
+                      </m:sup>
+                    </m:sSup>
+                  </m:den>
+                </m:f>
+                <m:r>
+                  <w:rPr>
+                    <w:rFonts w:ascii="Cambria Math" w:eastAsia="Calibri" w:hAnsi="Cambria Math" w:cs="Times New Roman"/>
+                  </w:rPr>
+                  <m:t>d</m:t>
+                </m:r>
+                <m:sSubSup>
+                  <m:sSubSupPr>
+                    <m:ctrlPr>
+                      <w:rPr>
+                        <w:rFonts w:ascii="Cambria Math" w:eastAsia="Calibri" w:hAnsi="Cambria Math" w:cs="Times New Roman"/>
+                        <w:i/>
+                      </w:rPr>
+                    </m:ctrlPr>
+                  </m:sSubSupPr>
+                  <m:e>
+                    <m:r>
+                      <w:rPr>
+                        <w:rFonts w:ascii="Cambria Math" w:eastAsia="Calibri" w:hAnsi="Cambria Math" w:cs="Times New Roman"/>
+                      </w:rPr>
+                      <m:t>x</m:t>
+                    </m:r>
+                  </m:e>
+                  <m:sub>
+                    <m:r>
+                      <w:rPr>
+                        <w:rFonts w:ascii="Cambria Math" w:eastAsia="Calibri" w:hAnsi="Cambria Math" w:cs="Times New Roman"/>
+                      </w:rPr>
+                      <m:t>0</m:t>
+                    </m:r>
+                  </m:sub>
+                  <m:sup>
+                    <m:r>
+                      <w:rPr>
+                        <w:rFonts w:ascii="Cambria Math" w:eastAsia="Calibri" w:hAnsi="Cambria Math" w:cs="Times New Roman"/>
+                      </w:rPr>
+                      <m:t>M</m:t>
+                    </m:r>
+                  </m:sup>
+                </m:sSubSup>
+              </m:oMath>
+            </m:oMathPara>
           </w:p>
         </w:tc>
         <w:tc>
@@ -11420,8 +11421,35 @@
           </w:tcPr>
           <w:p>
             <w:pPr>
-              <w:jc w:val="right"/>
+              <w:pStyle w:val="Equation"/>
             </w:pPr>
+            <w:r>
+              <w:t>(</w:t>
+            </w:r>
+            <w:r>
+              <w:fldChar w:fldCharType="begin"/>
+            </w:r>
+            <w:r>
+              <w:instrText xml:space="preserve"> SEQ Equation \* MERGEFORMAT </w:instrText>
+            </w:r>
+            <w:r>
+              <w:fldChar w:fldCharType="separate"/>
+            </w:r>
+            <w:r>
+              <w:rPr>
+                <w:noProof/>
+              </w:rPr>
+              <w:t>9</w:t>
+            </w:r>
+            <w:r>
+              <w:rPr>
+                <w:noProof/>
+              </w:rPr>
+              <w:fldChar w:fldCharType="end"/>
+            </w:r>
+            <w:r>
+              <w:t>)</w:t>
+            </w:r>
           </w:p>
         </w:tc>
       </w:tr>
@@ -11563,13 +11591,7 @@
           <w:rPr>
             <w:rFonts w:ascii="Cambria Math" w:eastAsiaTheme="minorEastAsia" w:hAnsi="Cambria Math"/>
           </w:rPr>
-          <m:t>=</m:t>
-        </m:r>
-        <m:r>
-          <w:rPr>
-            <w:rFonts w:ascii="Cambria Math" w:eastAsiaTheme="minorEastAsia" w:hAnsi="Cambria Math"/>
-          </w:rPr>
-          <m:t>t</m:t>
+          <m:t>=t</m:t>
         </m:r>
       </m:oMath>
       <w:r>
@@ -11783,13 +11805,7 @@
                           <w:rPr>
                             <w:rFonts w:ascii="Cambria Math" w:hAnsi="Cambria Math"/>
                           </w:rPr>
-                          <m:t>t</m:t>
-                        </m:r>
-                        <m:r>
-                          <w:rPr>
-                            <w:rFonts w:ascii="Cambria Math" w:hAnsi="Cambria Math"/>
-                          </w:rPr>
-                          <m:t>+</m:t>
+                          <m:t>t+</m:t>
                         </m:r>
                         <m:sSub>
                           <m:sSubPr>
@@ -11950,13 +11966,7 @@
                           <w:rPr>
                             <w:rFonts w:ascii="Cambria Math" w:hAnsi="Cambria Math"/>
                           </w:rPr>
-                          <m:t>t</m:t>
-                        </m:r>
-                        <m:r>
-                          <w:rPr>
-                            <w:rFonts w:ascii="Cambria Math" w:hAnsi="Cambria Math"/>
-                          </w:rPr>
-                          <m:t>+</m:t>
+                          <m:t>t+</m:t>
                         </m:r>
                         <m:sSub>
                           <m:sSubPr>
@@ -12484,19 +12494,7 @@
                                   <w:rPr>
                                     <w:rFonts w:ascii="Cambria Math" w:hAnsi="Cambria Math"/>
                                   </w:rPr>
-                                  <m:t>t</m:t>
-                                </m:r>
-                                <m:r>
-                                  <w:rPr>
-                                    <w:rFonts w:ascii="Cambria Math" w:hAnsi="Cambria Math"/>
-                                  </w:rPr>
-                                  <m:t>+</m:t>
-                                </m:r>
-                                <m:r>
-                                  <w:rPr>
-                                    <w:rFonts w:ascii="Cambria Math" w:hAnsi="Cambria Math"/>
-                                  </w:rPr>
-                                  <m:t>c</m:t>
+                                  <m:t>t+c</m:t>
                                 </m:r>
                               </m:e>
                               <m:sub>
@@ -12789,27 +12787,14 @@
             <w:r>
               <w:t>(</w:t>
             </w:r>
-            <w:r>
-              <w:fldChar w:fldCharType="begin"/>
-            </w:r>
-            <w:r>
-              <w:instrText xml:space="preserve"> SEQ Equation \* MERGEFORMAT </w:instrText>
-            </w:r>
-            <w:r>
-              <w:fldChar w:fldCharType="separate"/>
-            </w:r>
-            <w:r>
-              <w:rPr>
-                <w:noProof/>
-              </w:rPr>
-              <w:t>9</w:t>
-            </w:r>
-            <w:r>
-              <w:rPr>
-                <w:noProof/>
-              </w:rPr>
-              <w:fldChar w:fldCharType="end"/>
-            </w:r>
+            <w:fldSimple w:instr=" SEQ Equation \* MERGEFORMAT ">
+              <w:r>
+                <w:rPr>
+                  <w:noProof/>
+                </w:rPr>
+                <w:t>10</w:t>
+              </w:r>
+            </w:fldSimple>
             <w:r>
               <w:t>)</w:t>
             </w:r>
@@ -12822,7 +12807,7 @@
         <w:pStyle w:val="Indent"/>
       </w:pPr>
       <w:r>
-        <w:t>Once</w:t>
+        <w:t>Now that a value for</w:t>
       </w:r>
       <w:r>
         <w:t xml:space="preserve"> </w:t>
@@ -13147,19 +13132,7 @@
                                   <w:rPr>
                                     <w:rFonts w:ascii="Cambria Math" w:eastAsia="Calibri" w:hAnsi="Cambria Math" w:cs="Times New Roman"/>
                                   </w:rPr>
-                                  <m:t>t</m:t>
-                                </m:r>
-                                <m:r>
-                                  <w:rPr>
-                                    <w:rFonts w:ascii="Cambria Math" w:eastAsia="Calibri" w:hAnsi="Cambria Math" w:cs="Times New Roman"/>
-                                  </w:rPr>
-                                  <m:t>+</m:t>
-                                </m:r>
-                                <m:r>
-                                  <w:rPr>
-                                    <w:rFonts w:ascii="Cambria Math" w:eastAsia="Calibri" w:hAnsi="Cambria Math" w:cs="Times New Roman"/>
-                                  </w:rPr>
-                                  <m:t>c</m:t>
+                                  <m:t>t+c</m:t>
                                 </m:r>
                               </m:e>
                               <m:sub>
@@ -13617,19 +13590,7 @@
                           <w:rPr>
                             <w:rFonts w:ascii="Cambria Math" w:hAnsi="Cambria Math"/>
                           </w:rPr>
-                          <m:t>t</m:t>
-                        </m:r>
-                        <m:r>
-                          <w:rPr>
-                            <w:rFonts w:ascii="Cambria Math" w:hAnsi="Cambria Math"/>
-                          </w:rPr>
-                          <m:t>+</m:t>
-                        </m:r>
-                        <m:r>
-                          <w:rPr>
-                            <w:rFonts w:ascii="Cambria Math" w:hAnsi="Cambria Math"/>
-                          </w:rPr>
-                          <m:t>c</m:t>
+                          <m:t>t+c</m:t>
                         </m:r>
                       </m:e>
                       <m:sub>
@@ -13703,14 +13664,27 @@
             <w:r>
               <w:t>(</w:t>
             </w:r>
-            <w:fldSimple w:instr=" SEQ Equation \* MERGEFORMAT ">
-              <w:r>
-                <w:rPr>
-                  <w:noProof/>
-                </w:rPr>
-                <w:t>10</w:t>
-              </w:r>
-            </w:fldSimple>
+            <w:r>
+              <w:fldChar w:fldCharType="begin"/>
+            </w:r>
+            <w:r>
+              <w:instrText xml:space="preserve"> SEQ Equation \* MERGEFORMAT </w:instrText>
+            </w:r>
+            <w:r>
+              <w:fldChar w:fldCharType="separate"/>
+            </w:r>
+            <w:r>
+              <w:rPr>
+                <w:noProof/>
+              </w:rPr>
+              <w:t>11</w:t>
+            </w:r>
+            <w:r>
+              <w:rPr>
+                <w:noProof/>
+              </w:rPr>
+              <w:fldChar w:fldCharType="end"/>
+            </w:r>
             <w:r>
               <w:t>)</w:t>
             </w:r>
@@ -13723,7 +13697,10 @@
         <w:pStyle w:val="Indent"/>
       </w:pPr>
       <w:r>
-        <w:t xml:space="preserve">And from the angle between the time coordinates, </w:t>
+        <w:t>F</w:t>
+      </w:r>
+      <w:r>
+        <w:t xml:space="preserve">rom the angle between the time coordinates, </w:t>
       </w:r>
       <m:oMath>
         <m:r>
@@ -14123,19 +14100,7 @@
                                       <w:rPr>
                                         <w:rFonts w:ascii="Cambria Math" w:hAnsi="Cambria Math"/>
                                       </w:rPr>
-                                      <m:t>t</m:t>
-                                    </m:r>
-                                    <m:r>
-                                      <w:rPr>
-                                        <w:rFonts w:ascii="Cambria Math" w:hAnsi="Cambria Math"/>
-                                      </w:rPr>
-                                      <m:t>+</m:t>
-                                    </m:r>
-                                    <m:r>
-                                      <w:rPr>
-                                        <w:rFonts w:ascii="Cambria Math" w:hAnsi="Cambria Math"/>
-                                      </w:rPr>
-                                      <m:t>c</m:t>
+                                      <m:t>t+c</m:t>
                                     </m:r>
                                   </m:e>
                                   <m:sub>
@@ -14306,7 +14271,19 @@
         <w:rPr>
           <w:rFonts w:eastAsiaTheme="minorEastAsia"/>
         </w:rPr>
-        <w:t>to be negligible, then the relation between</w:t>
+        <w:t>to be negligible</w:t>
+      </w:r>
+      <w:r>
+        <w:rPr>
+          <w:rFonts w:eastAsiaTheme="minorEastAsia"/>
+        </w:rPr>
+        <w:t xml:space="preserve"> (on the scale of the age of the manifold)</w:t>
+      </w:r>
+      <w:r>
+        <w:rPr>
+          <w:rFonts w:eastAsiaTheme="minorEastAsia"/>
+        </w:rPr>
+        <w:t>, then the relation between</w:t>
       </w:r>
       <w:r>
         <w:rPr>
@@ -14571,19 +14548,7 @@
                                       <w:rPr>
                                         <w:rFonts w:ascii="Cambria Math" w:eastAsia="Calibri" w:hAnsi="Cambria Math" w:cs="Times New Roman"/>
                                       </w:rPr>
-                                      <m:t>t</m:t>
-                                    </m:r>
-                                    <m:r>
-                                      <w:rPr>
-                                        <w:rFonts w:ascii="Cambria Math" w:eastAsia="Calibri" w:hAnsi="Cambria Math" w:cs="Times New Roman"/>
-                                      </w:rPr>
-                                      <m:t>+</m:t>
-                                    </m:r>
-                                    <m:r>
-                                      <w:rPr>
-                                        <w:rFonts w:ascii="Cambria Math" w:eastAsia="Calibri" w:hAnsi="Cambria Math" w:cs="Times New Roman"/>
-                                      </w:rPr>
-                                      <m:t>c</m:t>
+                                      <m:t>t+c</m:t>
                                     </m:r>
                                   </m:e>
                                   <m:sub>
@@ -16252,14 +16217,27 @@
             <w:r>
               <w:t>(</w:t>
             </w:r>
-            <w:fldSimple w:instr=" SEQ Equation \* MERGEFORMAT ">
-              <w:r>
-                <w:rPr>
-                  <w:noProof/>
-                </w:rPr>
-                <w:t>11</w:t>
-              </w:r>
-            </w:fldSimple>
+            <w:r>
+              <w:fldChar w:fldCharType="begin"/>
+            </w:r>
+            <w:r>
+              <w:instrText xml:space="preserve"> SEQ Equation \* MERGEFORMAT </w:instrText>
+            </w:r>
+            <w:r>
+              <w:fldChar w:fldCharType="separate"/>
+            </w:r>
+            <w:r>
+              <w:rPr>
+                <w:noProof/>
+              </w:rPr>
+              <w:t>12</w:t>
+            </w:r>
+            <w:r>
+              <w:rPr>
+                <w:noProof/>
+              </w:rPr>
+              <w:fldChar w:fldCharType="end"/>
+            </w:r>
             <w:r>
               <w:t>)</w:t>
             </w:r>
@@ -17025,14 +17003,27 @@
             <w:r>
               <w:t>(</w:t>
             </w:r>
-            <w:fldSimple w:instr=" SEQ Equation \* MERGEFORMAT ">
-              <w:r>
-                <w:rPr>
-                  <w:noProof/>
-                </w:rPr>
-                <w:t>12</w:t>
-              </w:r>
-            </w:fldSimple>
+            <w:r>
+              <w:fldChar w:fldCharType="begin"/>
+            </w:r>
+            <w:r>
+              <w:instrText xml:space="preserve"> SEQ Equation \* MERGEFORMAT </w:instrText>
+            </w:r>
+            <w:r>
+              <w:fldChar w:fldCharType="separate"/>
+            </w:r>
+            <w:r>
+              <w:rPr>
+                <w:noProof/>
+              </w:rPr>
+              <w:t>13</w:t>
+            </w:r>
+            <w:r>
+              <w:rPr>
+                <w:noProof/>
+              </w:rPr>
+              <w:fldChar w:fldCharType="end"/>
+            </w:r>
             <w:r>
               <w:t>)</w:t>
             </w:r>
@@ -17798,14 +17789,27 @@
             <w:r>
               <w:t>(</w:t>
             </w:r>
-            <w:fldSimple w:instr=" SEQ Equation \* MERGEFORMAT ">
-              <w:r>
-                <w:rPr>
-                  <w:noProof/>
-                </w:rPr>
-                <w:t>13</w:t>
-              </w:r>
-            </w:fldSimple>
+            <w:r>
+              <w:fldChar w:fldCharType="begin"/>
+            </w:r>
+            <w:r>
+              <w:instrText xml:space="preserve"> SEQ Equation \* MERGEFORMAT </w:instrText>
+            </w:r>
+            <w:r>
+              <w:fldChar w:fldCharType="separate"/>
+            </w:r>
+            <w:r>
+              <w:rPr>
+                <w:noProof/>
+              </w:rPr>
+              <w:t>14</w:t>
+            </w:r>
+            <w:r>
+              <w:rPr>
+                <w:noProof/>
+              </w:rPr>
+              <w:fldChar w:fldCharType="end"/>
+            </w:r>
             <w:r>
               <w:t>)</w:t>
             </w:r>
@@ -20209,14 +20213,27 @@
             <w:r>
               <w:t>(</w:t>
             </w:r>
-            <w:fldSimple w:instr=" SEQ Equation \* MERGEFORMAT ">
-              <w:r>
-                <w:rPr>
-                  <w:noProof/>
-                </w:rPr>
-                <w:t>14</w:t>
-              </w:r>
-            </w:fldSimple>
+            <w:r>
+              <w:fldChar w:fldCharType="begin"/>
+            </w:r>
+            <w:r>
+              <w:instrText xml:space="preserve"> SEQ Equation \* MERGEFORMAT </w:instrText>
+            </w:r>
+            <w:r>
+              <w:fldChar w:fldCharType="separate"/>
+            </w:r>
+            <w:r>
+              <w:rPr>
+                <w:noProof/>
+              </w:rPr>
+              <w:t>15</w:t>
+            </w:r>
+            <w:r>
+              <w:rPr>
+                <w:noProof/>
+              </w:rPr>
+              <w:fldChar w:fldCharType="end"/>
+            </w:r>
             <w:r>
               <w:t>)</w:t>
             </w:r>
@@ -21549,14 +21566,27 @@
             <w:r>
               <w:t>(</w:t>
             </w:r>
-            <w:fldSimple w:instr=" SEQ Equation \* MERGEFORMAT ">
-              <w:r>
-                <w:rPr>
-                  <w:noProof/>
-                </w:rPr>
-                <w:t>15</w:t>
-              </w:r>
-            </w:fldSimple>
+            <w:r>
+              <w:fldChar w:fldCharType="begin"/>
+            </w:r>
+            <w:r>
+              <w:instrText xml:space="preserve"> SEQ Equation \* MERGEFORMAT </w:instrText>
+            </w:r>
+            <w:r>
+              <w:fldChar w:fldCharType="separate"/>
+            </w:r>
+            <w:r>
+              <w:rPr>
+                <w:noProof/>
+              </w:rPr>
+              <w:t>16</w:t>
+            </w:r>
+            <w:r>
+              <w:rPr>
+                <w:noProof/>
+              </w:rPr>
+              <w:fldChar w:fldCharType="end"/>
+            </w:r>
             <w:r>
               <w:t>)</w:t>
             </w:r>
@@ -22580,27 +22610,14 @@
             <w:r>
               <w:t>(</w:t>
             </w:r>
-            <w:r>
-              <w:fldChar w:fldCharType="begin"/>
-            </w:r>
-            <w:r>
-              <w:instrText xml:space="preserve"> SEQ Equation \* MERGEFORMAT </w:instrText>
-            </w:r>
-            <w:r>
-              <w:fldChar w:fldCharType="separate"/>
-            </w:r>
-            <w:r>
-              <w:rPr>
-                <w:noProof/>
-              </w:rPr>
-              <w:t>16</w:t>
-            </w:r>
-            <w:r>
-              <w:rPr>
-                <w:noProof/>
-              </w:rPr>
-              <w:fldChar w:fldCharType="end"/>
-            </w:r>
+            <w:fldSimple w:instr=" SEQ Equation \* MERGEFORMAT ">
+              <w:r>
+                <w:rPr>
+                  <w:noProof/>
+                </w:rPr>
+                <w:t>17</w:t>
+              </w:r>
+            </w:fldSimple>
             <w:r>
               <w:t>)</w:t>
             </w:r>
@@ -22724,7 +22741,7 @@
         <w:rPr>
           <w:noProof/>
         </w:rPr>
-        <w:t>16</w:t>
+        <w:t>17</w:t>
       </w:r>
       <w:r>
         <w:t>)</w:t>
@@ -22901,27 +22918,14 @@
             <w:r>
               <w:t>(</w:t>
             </w:r>
-            <w:r>
-              <w:fldChar w:fldCharType="begin"/>
-            </w:r>
-            <w:r>
-              <w:instrText xml:space="preserve"> SEQ Equation \* MERGEFORMAT </w:instrText>
-            </w:r>
-            <w:r>
-              <w:fldChar w:fldCharType="separate"/>
-            </w:r>
-            <w:r>
-              <w:rPr>
-                <w:noProof/>
-              </w:rPr>
-              <w:t>17</w:t>
-            </w:r>
-            <w:r>
-              <w:rPr>
-                <w:noProof/>
-              </w:rPr>
-              <w:fldChar w:fldCharType="end"/>
-            </w:r>
+            <w:fldSimple w:instr=" SEQ Equation \* MERGEFORMAT ">
+              <w:r>
+                <w:rPr>
+                  <w:noProof/>
+                </w:rPr>
+                <w:t>18</w:t>
+              </w:r>
+            </w:fldSimple>
             <w:r>
               <w:t>)</w:t>
             </w:r>
@@ -24360,7 +24364,7 @@
               <w:rPr>
                 <w:noProof/>
               </w:rPr>
-              <w:t>18</w:t>
+              <w:t>19</w:t>
             </w:r>
             <w:r>
               <w:rPr>
@@ -24827,27 +24831,14 @@
             <w:r>
               <w:t>(</w:t>
             </w:r>
-            <w:r>
-              <w:fldChar w:fldCharType="begin"/>
-            </w:r>
-            <w:r>
-              <w:instrText xml:space="preserve"> SEQ Equation \* MERGEFORMAT </w:instrText>
-            </w:r>
-            <w:r>
-              <w:fldChar w:fldCharType="separate"/>
-            </w:r>
-            <w:r>
-              <w:rPr>
-                <w:noProof/>
-              </w:rPr>
-              <w:t>19</w:t>
-            </w:r>
-            <w:r>
-              <w:rPr>
-                <w:noProof/>
-              </w:rPr>
-              <w:fldChar w:fldCharType="end"/>
-            </w:r>
+            <w:fldSimple w:instr=" SEQ Equation \* MERGEFORMAT ">
+              <w:r>
+                <w:rPr>
+                  <w:noProof/>
+                </w:rPr>
+                <w:t>20</w:t>
+              </w:r>
+            </w:fldSimple>
             <w:r>
               <w:t>)</w:t>
             </w:r>
@@ -24860,10 +24851,26 @@
         <w:pStyle w:val="Heading1"/>
       </w:pPr>
       <w:r>
+        <w:t>Age ANd Acceleration</w:t>
+      </w:r>
+    </w:p>
+    <w:p>
+      <w:pPr>
+        <w:pStyle w:val="Heading1"/>
+      </w:pPr>
+      <w:r>
         <w:t xml:space="preserve">Solutions to </w:t>
       </w:r>
       <w:r>
         <w:t>Einstein Field Equations</w:t>
+      </w:r>
+    </w:p>
+    <w:p>
+      <w:pPr>
+        <w:pStyle w:val="Heading1"/>
+      </w:pPr>
+      <w:r>
+        <w:t>Curvature</w:t>
       </w:r>
     </w:p>
     <w:p/>
@@ -26793,10 +26800,21 @@
 </file>
 
 <file path=customXml/item1.xml><?xml version="1.0" encoding="utf-8"?>
-<b:Sources xmlns:b="http://schemas.openxmlformats.org/officeDocument/2006/bibliography" xmlns="http://schemas.openxmlformats.org/officeDocument/2006/bibliography" SelectedStyle="\APASixthEditionOfficeOnline.xsl" StyleName="APA" Version="6"/>
+<?mso-contentType ?>
+<FormTemplates xmlns="http://schemas.microsoft.com/sharepoint/v3/contenttype/forms">
+  <Display>DocumentLibraryForm</Display>
+  <Edit>DocumentLibraryForm</Edit>
+  <New>DocumentLibraryForm</New>
+</FormTemplates>
 </file>
 
 <file path=customXml/item2.xml><?xml version="1.0" encoding="utf-8"?>
+<p:properties xmlns:p="http://schemas.microsoft.com/office/2006/metadata/properties" xmlns:xsi="http://www.w3.org/2001/XMLSchema-instance" xmlns:pc="http://schemas.microsoft.com/office/infopath/2007/PartnerControls">
+  <documentManagement/>
+</p:properties>
+</file>
+
+<file path=customXml/item3.xml><?xml version="1.0" encoding="utf-8"?>
 <ct:contentTypeSchema xmlns:ct="http://schemas.microsoft.com/office/2006/metadata/contentType" xmlns:ma="http://schemas.microsoft.com/office/2006/metadata/properties/metaAttributes" ct:_="" ma:_="" ma:contentTypeName="Document" ma:contentTypeID="0x0101009D00108154DBF84A9957198D40B40155" ma:contentTypeVersion="13" ma:contentTypeDescription="Create a new document." ma:contentTypeScope="" ma:versionID="4ba335fbef822dadca206cd1b92086de">
   <xsd:schema xmlns:xsd="http://www.w3.org/2001/XMLSchema" xmlns:xs="http://www.w3.org/2001/XMLSchema" xmlns:p="http://schemas.microsoft.com/office/2006/metadata/properties" xmlns:ns3="88f8ed94-7fb0-4b4c-b18c-6b35aef8c71e" xmlns:ns4="5affea6d-392a-4ef4-ac0b-e5e9669ff228" targetNamespace="http://schemas.microsoft.com/office/2006/metadata/properties" ma:root="true" ma:fieldsID="0cd7294525b2789f7824071f0f49b1a4" ns3:_="" ns4:_="">
     <xsd:import namespace="88f8ed94-7fb0-4b4c-b18c-6b35aef8c71e"/>
@@ -27019,30 +27037,28 @@
 </ct:contentTypeSchema>
 </file>
 
-<file path=customXml/item3.xml><?xml version="1.0" encoding="utf-8"?>
-<p:properties xmlns:p="http://schemas.microsoft.com/office/2006/metadata/properties" xmlns:xsi="http://www.w3.org/2001/XMLSchema-instance" xmlns:pc="http://schemas.microsoft.com/office/infopath/2007/PartnerControls">
-  <documentManagement/>
-</p:properties>
-</file>
-
 <file path=customXml/item4.xml><?xml version="1.0" encoding="utf-8"?>
-<?mso-contentType ?>
-<FormTemplates xmlns="http://schemas.microsoft.com/sharepoint/v3/contenttype/forms">
-  <Display>DocumentLibraryForm</Display>
-  <Edit>DocumentLibraryForm</Edit>
-  <New>DocumentLibraryForm</New>
-</FormTemplates>
+<b:Sources xmlns:b="http://schemas.openxmlformats.org/officeDocument/2006/bibliography" xmlns="http://schemas.openxmlformats.org/officeDocument/2006/bibliography" SelectedStyle="\APASixthEditionOfficeOnline.xsl" StyleName="APA" Version="6"/>
 </file>
 
 <file path=customXml/itemProps1.xml><?xml version="1.0" encoding="utf-8"?>
-<ds:datastoreItem xmlns:ds="http://schemas.openxmlformats.org/officeDocument/2006/customXml" ds:itemID="{655C1E27-F009-473C-9A95-2609A32C394F}">
+<ds:datastoreItem xmlns:ds="http://schemas.openxmlformats.org/officeDocument/2006/customXml" ds:itemID="{5B85C393-9E42-4CF5-B265-4CDF7668A919}">
   <ds:schemaRefs>
-    <ds:schemaRef ds:uri="http://schemas.openxmlformats.org/officeDocument/2006/bibliography"/>
+    <ds:schemaRef ds:uri="http://schemas.microsoft.com/sharepoint/v3/contenttype/forms"/>
   </ds:schemaRefs>
 </ds:datastoreItem>
 </file>
 
 <file path=customXml/itemProps2.xml><?xml version="1.0" encoding="utf-8"?>
+<ds:datastoreItem xmlns:ds="http://schemas.openxmlformats.org/officeDocument/2006/customXml" ds:itemID="{37CA65D2-E7CE-493D-A851-327F62ED078C}">
+  <ds:schemaRefs>
+    <ds:schemaRef ds:uri="http://schemas.microsoft.com/office/2006/metadata/properties"/>
+    <ds:schemaRef ds:uri="http://schemas.microsoft.com/office/infopath/2007/PartnerControls"/>
+  </ds:schemaRefs>
+</ds:datastoreItem>
+</file>
+
+<file path=customXml/itemProps3.xml><?xml version="1.0" encoding="utf-8"?>
 <ds:datastoreItem xmlns:ds="http://schemas.openxmlformats.org/officeDocument/2006/customXml" ds:itemID="{8976D189-A5F8-4536-9A89-77B160301B66}">
   <ds:schemaRefs>
     <ds:schemaRef ds:uri="http://schemas.microsoft.com/office/2006/metadata/contentType"/>
@@ -27061,19 +27077,10 @@
 </ds:datastoreItem>
 </file>
 
-<file path=customXml/itemProps3.xml><?xml version="1.0" encoding="utf-8"?>
-<ds:datastoreItem xmlns:ds="http://schemas.openxmlformats.org/officeDocument/2006/customXml" ds:itemID="{37CA65D2-E7CE-493D-A851-327F62ED078C}">
+<file path=customXml/itemProps4.xml><?xml version="1.0" encoding="utf-8"?>
+<ds:datastoreItem xmlns:ds="http://schemas.openxmlformats.org/officeDocument/2006/customXml" ds:itemID="{655C1E27-F009-473C-9A95-2609A32C394F}">
   <ds:schemaRefs>
-    <ds:schemaRef ds:uri="http://schemas.microsoft.com/office/2006/metadata/properties"/>
-    <ds:schemaRef ds:uri="http://schemas.microsoft.com/office/infopath/2007/PartnerControls"/>
-  </ds:schemaRefs>
-</ds:datastoreItem>
-</file>
-
-<file path=customXml/itemProps4.xml><?xml version="1.0" encoding="utf-8"?>
-<ds:datastoreItem xmlns:ds="http://schemas.openxmlformats.org/officeDocument/2006/customXml" ds:itemID="{5B85C393-9E42-4CF5-B265-4CDF7668A919}">
-  <ds:schemaRefs>
-    <ds:schemaRef ds:uri="http://schemas.microsoft.com/sharepoint/v3/contenttype/forms"/>
+    <ds:schemaRef ds:uri="http://schemas.openxmlformats.org/officeDocument/2006/bibliography"/>
   </ds:schemaRefs>
 </ds:datastoreItem>
 </file>
</xml_diff>

<commit_message>
Working on the Tangent Space description.
</commit_message>
<xml_diff>
--- a/Properties of a Complex Six Dimentional Manifold.docx
+++ b/Properties of a Complex Six Dimentional Manifold.docx
@@ -13,7 +13,16 @@
         <w:t>SIX-DIMENSIONAL</w:t>
       </w:r>
       <w:r>
-        <w:t xml:space="preserve"> Manifold</w:t>
+        <w:t>,</w:t>
+      </w:r>
+      <w:r>
+        <w:t xml:space="preserve"> </w:t>
+      </w:r>
+      <w:r>
+        <w:t xml:space="preserve">pseudo-Riemannian </w:t>
+      </w:r>
+      <w:r>
+        <w:t>Manifold</w:t>
       </w:r>
     </w:p>
     <w:p>
@@ -350,7 +359,13 @@
         <w:t>’</w:t>
       </w:r>
       <w:r>
-        <w:t xml:space="preserve"> is anything that </w:t>
+        <w:t xml:space="preserve"> </w:t>
+      </w:r>
+      <w:r>
+        <w:t>that which</w:t>
+      </w:r>
+      <w:r>
+        <w:t xml:space="preserve"> </w:t>
       </w:r>
       <w:r>
         <w:t>can be</w:t>
@@ -377,7 +392,10 @@
         <w:t xml:space="preserve"> for example</w:t>
       </w:r>
       <w:r>
-        <w:t>. While</w:t>
+        <w:t>, w</w:t>
+      </w:r>
+      <w:r>
+        <w:t>hile</w:t>
       </w:r>
       <w:r>
         <w:t xml:space="preserve"> </w:t>
@@ -395,46 +413,22 @@
         <w:t>’</w:t>
       </w:r>
       <w:r>
-        <w:t xml:space="preserve"> is anything that cannot be measured</w:t>
-      </w:r>
-      <w:r>
-        <w:t xml:space="preserve"> directly</w:t>
+        <w:t xml:space="preserve"> is </w:t>
+      </w:r>
+      <w:r>
+        <w:t xml:space="preserve">that which cannot be </w:t>
+      </w:r>
+      <w:r>
+        <w:t>measured</w:t>
+      </w:r>
+      <w:r>
+        <w:t xml:space="preserve"> </w:t>
+      </w:r>
+      <w:r>
+        <w:t>directly with any instrument</w:t>
       </w:r>
       <w:r>
         <w:t>: time and velocity for example.</w:t>
-      </w:r>
-      <w:r>
-        <w:t xml:space="preserve"> </w:t>
-      </w:r>
-      <w:r>
-        <w:t>T</w:t>
-      </w:r>
-      <w:r>
-        <w:t xml:space="preserve">his definition </w:t>
-      </w:r>
-      <w:r>
-        <w:t>reinforces</w:t>
-      </w:r>
-      <w:r>
-        <w:t xml:space="preserve"> </w:t>
-      </w:r>
-      <w:r>
-        <w:t>the</w:t>
-      </w:r>
-      <w:r>
-        <w:t xml:space="preserve"> </w:t>
-      </w:r>
-      <w:r>
-        <w:t xml:space="preserve">use of </w:t>
-      </w:r>
-      <w:r>
-        <w:t xml:space="preserve">real and </w:t>
-      </w:r>
-      <w:r>
-        <w:t>imaginary numbers</w:t>
-      </w:r>
-      <w:r>
-        <w:t xml:space="preserve"> in formulas presented here.</w:t>
       </w:r>
     </w:p>
     <w:p>
@@ -568,79 +562,49 @@
         <w:t xml:space="preserve"> </w:t>
       </w:r>
       <w:r>
-        <w:t>W</w:t>
-      </w:r>
-      <w:r>
-        <w:t>e</w:t>
+        <w:t>A third, dependent dimension exists</w:t>
+      </w:r>
+      <w:r>
+        <w:t xml:space="preserve"> – the dimension of squared time – that </w:t>
+      </w:r>
+      <w:r>
+        <w:t>is</w:t>
+      </w:r>
+      <w:r>
+        <w:t xml:space="preserve"> the product of two imaginary </w:t>
+      </w:r>
+      <w:r>
+        <w:t>coordinates</w:t>
+      </w:r>
+      <w:r>
+        <w:t>.</w:t>
       </w:r>
       <w:r>
         <w:t xml:space="preserve"> </w:t>
       </w:r>
       <w:r>
-        <w:t xml:space="preserve">can </w:t>
-      </w:r>
-      <w:r>
-        <w:t>introduce</w:t>
-      </w:r>
-      <w:r>
-        <w:t xml:space="preserve"> a </w:t>
-      </w:r>
-      <w:r>
-        <w:t>third</w:t>
+        <w:t>We define the</w:t>
       </w:r>
       <w:r>
         <w:t xml:space="preserve"> </w:t>
       </w:r>
       <w:r>
+        <w:t>relation between these</w:t>
+      </w:r>
+      <w:r>
+        <w:t xml:space="preserve"> </w:t>
+      </w:r>
+      <w:r>
         <w:t>dimension</w:t>
       </w:r>
       <w:r>
-        <w:t xml:space="preserve"> – the dimension of squared time – that </w:t>
-      </w:r>
-      <w:r>
-        <w:t>is</w:t>
-      </w:r>
-      <w:r>
-        <w:t xml:space="preserve"> the </w:t>
-      </w:r>
-      <w:r>
-        <w:t>scalar</w:t>
-      </w:r>
-      <w:r>
         <w:t xml:space="preserve"> </w:t>
       </w:r>
       <w:r>
-        <w:t xml:space="preserve">product of two imaginary </w:t>
-      </w:r>
-      <w:r>
-        <w:t>coordinates</w:t>
-      </w:r>
-      <w:r>
-        <w:t>.</w:t>
-      </w:r>
-      <w:r>
-        <w:t xml:space="preserve"> </w:t>
-      </w:r>
-      <w:r>
-        <w:t xml:space="preserve">The </w:t>
-      </w:r>
-      <w:r>
-        <w:t>size</w:t>
-      </w:r>
-      <w:r>
-        <w:t xml:space="preserve"> of this </w:t>
-      </w:r>
-      <w:r>
-        <w:t>secondary</w:t>
-      </w:r>
-      <w:r>
-        <w:t xml:space="preserve"> </w:t>
-      </w:r>
-      <w:r>
-        <w:t>dimension</w:t>
-      </w:r>
-      <w:r>
-        <w:t xml:space="preserve"> is</w:t>
+        <w:t>a</w:t>
+      </w:r>
+      <w:r>
+        <w:t>s</w:t>
       </w:r>
       <w:r>
         <w:t>:</w:t>
@@ -1049,12 +1013,21 @@
         <w:t xml:space="preserve"> is</w:t>
       </w:r>
       <w:r>
-        <w:t xml:space="preserve"> magenta space</w:t>
-      </w:r>
-      <w:r>
         <w:t xml:space="preserve"> </w:t>
       </w:r>
       <w:r>
+        <w:t>the extend of th</w:t>
+      </w:r>
+      <w:r>
+        <w:t>is</w:t>
+      </w:r>
+      <w:r>
+        <w:t xml:space="preserve"> dimension</w:t>
+      </w:r>
+      <w:r>
+        <w:t xml:space="preserve"> </w:t>
+      </w:r>
+      <w:r>
         <w:t xml:space="preserve">in units of </w:t>
       </w:r>
       <w:r>
@@ -1073,13 +1046,22 @@
         <w:t xml:space="preserve"> </w:t>
       </w:r>
       <w:r>
-        <w:t xml:space="preserve">the spatial dimension is </w:t>
-      </w:r>
-      <w:r>
-        <w:t>derived from the</w:t>
-      </w:r>
-      <w:r>
-        <w:t xml:space="preserve"> primary temporal dimensions</w:t>
+        <w:t>th</w:t>
+      </w:r>
+      <w:r>
+        <w:t>is</w:t>
+      </w:r>
+      <w:r>
+        <w:t xml:space="preserve"> dimension is </w:t>
+      </w:r>
+      <w:r>
+        <w:t xml:space="preserve">derived from </w:t>
+      </w:r>
+      <w:r>
+        <w:t>two</w:t>
+      </w:r>
+      <w:r>
+        <w:t xml:space="preserve"> primary dimensions</w:t>
       </w:r>
       <w:r>
         <w:t xml:space="preserve">, </w:t>
@@ -1201,7 +1183,47 @@
         <w:t xml:space="preserve"> time</w:t>
       </w:r>
       <w:r>
-        <w:t xml:space="preserve">, and </w:t>
+        <w:t>,</w:t>
+      </w:r>
+      <w:r>
+        <w:t xml:space="preserve"> </w:t>
+      </w:r>
+      <m:oMath>
+        <m:sSup>
+          <m:sSupPr>
+            <m:ctrlPr>
+              <w:rPr>
+                <w:rFonts w:ascii="Cambria Math" w:hAnsi="Cambria Math"/>
+                <w:i/>
+              </w:rPr>
+            </m:ctrlPr>
+          </m:sSupPr>
+          <m:e>
+            <m:r>
+              <w:rPr>
+                <w:rFonts w:ascii="Cambria Math" w:hAnsi="Cambria Math"/>
+              </w:rPr>
+              <m:t>y</m:t>
+            </m:r>
+          </m:e>
+          <m:sup>
+            <m:r>
+              <w:rPr>
+                <w:rFonts w:ascii="Cambria Math" w:hAnsi="Cambria Math"/>
+              </w:rPr>
+              <m:t>M</m:t>
+            </m:r>
+          </m:sup>
+        </m:sSup>
+      </m:oMath>
+      <w:r>
+        <w:rPr>
+          <w:rFonts w:eastAsiaTheme="minorEastAsia"/>
+        </w:rPr>
+        <w:t>is the size of magenta dimension</w:t>
+      </w:r>
+      <w:r>
+        <w:t xml:space="preserve"> and </w:t>
       </w:r>
       <m:oMath>
         <m:sSup>
@@ -1373,10 +1395,10 @@
         <w:t xml:space="preserve">, </w:t>
       </w:r>
       <w:r>
-        <w:t>can also be described as</w:t>
-      </w:r>
-      <w:r>
-        <w:t xml:space="preserve"> the temporal velocity, </w:t>
+        <w:t>is also the</w:t>
+      </w:r>
+      <w:r>
+        <w:t xml:space="preserve"> temporal velocity, </w:t>
       </w:r>
       <m:oMath>
         <m:r>
@@ -1496,19 +1518,25 @@
         <w:t>we see that t</w:t>
       </w:r>
       <w:r>
-        <w:t xml:space="preserve">he size of </w:t>
-      </w:r>
-      <w:r>
-        <w:t>the spatial dimension</w:t>
+        <w:t xml:space="preserve">he </w:t>
+      </w:r>
+      <w:r>
+        <w:t>amount of squared-time (space) in</w:t>
       </w:r>
       <w:r>
         <w:t xml:space="preserve"> </w:t>
       </w:r>
       <w:r>
-        <w:t xml:space="preserve">of the observed </w:t>
-      </w:r>
-      <w:r>
-        <w:t xml:space="preserve">object </w:t>
+        <w:t>the blue-</w:t>
+      </w:r>
+      <w:r>
+        <w:t>red-</w:t>
+      </w:r>
+      <w:r>
+        <w:t>magenta frame</w:t>
+      </w:r>
+      <w:r>
+        <w:t xml:space="preserve"> </w:t>
       </w:r>
       <w:r>
         <w:t xml:space="preserve">not only depends on the time coordinates, but on the </w:t>
@@ -1523,142 +1551,16 @@
         <w:t xml:space="preserve"> </w:t>
       </w:r>
       <w:r>
-        <w:t xml:space="preserve">For example, </w:t>
-      </w:r>
-      <w:r>
-        <w:t xml:space="preserve">the </w:t>
-      </w:r>
-      <w:r>
-        <w:t xml:space="preserve">magenta </w:t>
-      </w:r>
-      <w:r>
-        <w:t>squared time coordinate axis</w:t>
-      </w:r>
-      <w:r>
-        <w:t xml:space="preserve"> will </w:t>
-      </w:r>
-      <w:r>
-        <w:t>contract</w:t>
-      </w:r>
-      <w:r>
-        <w:t xml:space="preserve"> as the temporal velocity</w:t>
-      </w:r>
-      <w:r>
-        <w:t xml:space="preserve"> between red time and blue time</w:t>
-      </w:r>
-      <w:r>
-        <w:t xml:space="preserve"> </w:t>
-      </w:r>
-      <w:r>
-        <w:t>decreases</w:t>
-      </w:r>
-      <w:r>
-        <w:t xml:space="preserve"> and </w:t>
-      </w:r>
-      <w:r>
-        <w:t>will</w:t>
-      </w:r>
-      <w:r>
-        <w:t xml:space="preserve"> </w:t>
-      </w:r>
-      <w:r>
-        <w:t>vanish</w:t>
-      </w:r>
-      <w:r>
-        <w:t xml:space="preserve"> </w:t>
-      </w:r>
-      <w:r>
-        <w:t xml:space="preserve">entirely </w:t>
-      </w:r>
-      <w:r>
-        <w:t>when the coordinate axes are orthogonal</w:t>
-      </w:r>
-      <w:r>
-        <w:t xml:space="preserve"> (</w:t>
-      </w:r>
-      <w:r>
-        <w:t>e.g.,</w:t>
-      </w:r>
-      <w:r>
-        <w:t xml:space="preserve"> </w:t>
-      </w:r>
-      <m:oMath>
-        <m:r>
-          <w:rPr>
-            <w:rFonts w:ascii="Cambria Math" w:hAnsi="Cambria Math"/>
-          </w:rPr>
-          <m:t>Cos θ=d</m:t>
-        </m:r>
-        <m:sSub>
-          <m:sSubPr>
-            <m:ctrlPr>
-              <w:rPr>
-                <w:rFonts w:ascii="Cambria Math" w:hAnsi="Cambria Math"/>
-                <w:i/>
-              </w:rPr>
-            </m:ctrlPr>
-          </m:sSubPr>
-          <m:e>
-            <m:r>
-              <w:rPr>
-                <w:rFonts w:ascii="Cambria Math" w:hAnsi="Cambria Math"/>
-              </w:rPr>
-              <m:t>t</m:t>
-            </m:r>
-          </m:e>
-          <m:sub>
-            <m:r>
-              <w:rPr>
-                <w:rFonts w:ascii="Cambria Math" w:hAnsi="Cambria Math"/>
-              </w:rPr>
-              <m:t>R</m:t>
-            </m:r>
-          </m:sub>
-        </m:sSub>
-        <m:r>
-          <w:rPr>
-            <w:rFonts w:ascii="Cambria Math" w:hAnsi="Cambria Math"/>
-          </w:rPr>
-          <m:t>/d</m:t>
-        </m:r>
-        <m:sSub>
-          <m:sSubPr>
-            <m:ctrlPr>
-              <w:rPr>
-                <w:rFonts w:ascii="Cambria Math" w:hAnsi="Cambria Math"/>
-                <w:i/>
-              </w:rPr>
-            </m:ctrlPr>
-          </m:sSubPr>
-          <m:e>
-            <m:r>
-              <w:rPr>
-                <w:rFonts w:ascii="Cambria Math" w:hAnsi="Cambria Math"/>
-              </w:rPr>
-              <m:t>t</m:t>
-            </m:r>
-          </m:e>
-          <m:sub>
-            <m:r>
-              <w:rPr>
-                <w:rFonts w:ascii="Cambria Math" w:hAnsi="Cambria Math"/>
-              </w:rPr>
-              <m:t>B</m:t>
-            </m:r>
-          </m:sub>
-        </m:sSub>
-        <m:r>
-          <w:rPr>
-            <w:rFonts w:ascii="Cambria Math" w:hAnsi="Cambria Math"/>
-          </w:rPr>
-          <m:t>=0</m:t>
-        </m:r>
-      </m:oMath>
-      <w:r>
-        <w:t>)</w:t>
-      </w:r>
-      <w:r>
-        <w:t>.</w:t>
+        <w:t>So,</w:t>
+      </w:r>
+      <w:r>
+        <w:t xml:space="preserve"> when the time axes are aligned</w:t>
+      </w:r>
+      <w:r>
+        <w:t xml:space="preserve"> (at rest),</w:t>
+      </w:r>
+      <w:r>
+        <w:t xml:space="preserve"> then space expands quadratically as a function of time.</w:t>
       </w:r>
     </w:p>
     <w:p>
@@ -1681,22 +1583,19 @@
         <w:t xml:space="preserve"> </w:t>
       </w:r>
       <w:r>
-        <w:t>Due to</w:t>
-      </w:r>
-      <w:r>
-        <w:t xml:space="preserve"> this quality, the </w:t>
+        <w:t>T</w:t>
+      </w:r>
+      <w:r>
+        <w:t xml:space="preserve">he </w:t>
+      </w:r>
+      <w:r>
+        <w:t xml:space="preserve">project of the manifold on </w:t>
       </w:r>
       <w:r>
         <w:t xml:space="preserve">squared time </w:t>
       </w:r>
       <w:r>
-        <w:t xml:space="preserve">projection of a complex </w:t>
-      </w:r>
-      <w:r>
-        <w:t>manifold</w:t>
-      </w:r>
-      <w:r>
-        <w:t xml:space="preserve"> is a </w:t>
+        <w:t xml:space="preserve">is a </w:t>
       </w:r>
       <w:r>
         <w:t xml:space="preserve">distinctly </w:t>
@@ -1712,9 +1611,6 @@
       </w:r>
       <w:r>
         <w:t>and</w:t>
-      </w:r>
-      <w:r>
-        <w:t>,</w:t>
       </w:r>
       <w:r>
         <w:t xml:space="preserve"> because</w:t>
@@ -1799,13 +1695,22 @@
         <w:t xml:space="preserve"> c</w:t>
       </w:r>
       <w:r>
-        <w:t xml:space="preserve">annot measure an imaginary unit like time with a real measuring </w:t>
-      </w:r>
-      <w:r>
-        <w:t>stick</w:t>
-      </w:r>
-      <w:r>
-        <w:t>. I</w:t>
+        <w:t xml:space="preserve">annot measure an imaginary unit like time </w:t>
+      </w:r>
+      <w:r>
+        <w:t xml:space="preserve">directly </w:t>
+      </w:r>
+      <w:r>
+        <w:t xml:space="preserve">with a real measuring </w:t>
+      </w:r>
+      <w:r>
+        <w:t>stic</w:t>
+      </w:r>
+      <w:r>
+        <w:t>k.</w:t>
+      </w:r>
+      <w:r>
+        <w:t xml:space="preserve"> I</w:t>
       </w:r>
       <w:r>
         <w:t xml:space="preserve">f we </w:t>
@@ -1829,7 +1734,13 @@
         <w:t xml:space="preserve">manifold </w:t>
       </w:r>
       <w:r>
-        <w:t xml:space="preserve">in real </w:t>
+        <w:t>in</w:t>
+      </w:r>
+      <w:r>
+        <w:t xml:space="preserve"> terms of</w:t>
+      </w:r>
+      <w:r>
+        <w:t xml:space="preserve"> real </w:t>
       </w:r>
       <w:r>
         <w:t>numbers</w:t>
@@ -1928,7 +1839,7 @@
                   <w:rPr>
                     <w:rFonts w:ascii="Cambria Math" w:hAnsi="Cambria Math"/>
                   </w:rPr>
-                  <m:t>ϕ</m:t>
+                  <m:t>α</m:t>
                 </m:r>
                 <m:sSup>
                   <m:sSupPr>
@@ -2047,7 +1958,7 @@
                       <w:rPr>
                         <w:rFonts w:ascii="Cambria Math" w:hAnsi="Cambria Math"/>
                       </w:rPr>
-                      <m:t>ϕ</m:t>
+                      <m:t>α</m:t>
                     </m:r>
                     <m:r>
                       <w:rPr>
@@ -2211,7 +2122,13 @@
         </m:sSup>
       </m:oMath>
       <w:r>
-        <w:t xml:space="preserve"> is the extent of the</w:t>
+        <w:t xml:space="preserve"> is the </w:t>
+      </w:r>
+      <w:r>
+        <w:t>size</w:t>
+      </w:r>
+      <w:r>
+        <w:t xml:space="preserve"> of the</w:t>
       </w:r>
       <w:r>
         <w:t xml:space="preserve"> </w:t>
@@ -2221,9 +2138,6 @@
       </w:r>
       <w:r>
         <w:t xml:space="preserve"> </w:t>
-      </w:r>
-      <w:r>
-        <w:t xml:space="preserve">spatial </w:t>
       </w:r>
       <w:r>
         <w:t>dimension</w:t>
@@ -2253,11 +2167,17 @@
           <w:rPr>
             <w:rFonts w:ascii="Cambria Math" w:hAnsi="Cambria Math"/>
           </w:rPr>
-          <m:t>ϕ</m:t>
+          <m:t>α</m:t>
         </m:r>
       </m:oMath>
       <w:r>
-        <w:t xml:space="preserve"> is the conversion factor between</w:t>
+        <w:t xml:space="preserve"> is </w:t>
+      </w:r>
+      <w:r>
+        <w:t>a</w:t>
+      </w:r>
+      <w:r>
+        <w:t xml:space="preserve"> conversion factor between</w:t>
       </w:r>
       <w:r>
         <w:t xml:space="preserve"> unit</w:t>
@@ -2309,6 +2229,9 @@
         </m:sSup>
       </m:oMath>
       <w:r>
+        <w:rPr>
+          <w:rFonts w:eastAsiaTheme="minorEastAsia"/>
+        </w:rPr>
         <w:t>)</w:t>
       </w:r>
       <w:r>
@@ -2511,112 +2434,10 @@
     </w:p>
     <w:p>
       <w:pPr>
-        <w:pStyle w:val="Indent"/>
+        <w:pStyle w:val="Heading1"/>
       </w:pPr>
       <w:r>
-        <w:rPr>
-          <w:rFonts w:eastAsiaTheme="minorEastAsia"/>
-        </w:rPr>
-        <w:t>For the observer to objectively measure distances in the manifold, a fiducial</w:t>
-      </w:r>
-      <w:r>
-        <w:rPr>
-          <w:rFonts w:eastAsiaTheme="minorEastAsia"/>
-        </w:rPr>
-        <w:t xml:space="preserve"> time axis can be </w:t>
-      </w:r>
-      <w:r>
-        <w:rPr>
-          <w:rFonts w:eastAsiaTheme="minorEastAsia"/>
-        </w:rPr>
-        <w:t xml:space="preserve">constructed </w:t>
-      </w:r>
-      <w:r>
-        <w:rPr>
-          <w:rFonts w:eastAsiaTheme="minorEastAsia"/>
-        </w:rPr>
-        <w:t>parallel to (aligned with) the observe</w:t>
-      </w:r>
-      <w:r>
-        <w:rPr>
-          <w:rFonts w:eastAsiaTheme="minorEastAsia"/>
-        </w:rPr>
-        <w:t>r’s</w:t>
-      </w:r>
-      <w:r>
-        <w:rPr>
-          <w:rFonts w:eastAsiaTheme="minorEastAsia"/>
-        </w:rPr>
-        <w:t xml:space="preserve"> time axis. This</w:t>
-      </w:r>
-      <w:r>
-        <w:rPr>
-          <w:rFonts w:eastAsiaTheme="minorEastAsia"/>
-        </w:rPr>
-        <w:t xml:space="preserve"> alignment</w:t>
-      </w:r>
-      <w:r>
-        <w:rPr>
-          <w:rFonts w:eastAsiaTheme="minorEastAsia"/>
-        </w:rPr>
-        <w:t xml:space="preserve"> defines a reference frame and gives the observer a </w:t>
-      </w:r>
-      <w:r>
-        <w:rPr>
-          <w:rFonts w:eastAsiaTheme="minorEastAsia"/>
-        </w:rPr>
-        <w:t>benchmark</w:t>
-      </w:r>
-      <w:r>
-        <w:rPr>
-          <w:rFonts w:eastAsiaTheme="minorEastAsia"/>
-        </w:rPr>
-        <w:t xml:space="preserve"> </w:t>
-      </w:r>
-      <w:r>
-        <w:rPr>
-          <w:rFonts w:eastAsiaTheme="minorEastAsia"/>
-        </w:rPr>
-        <w:t>spatial dimension</w:t>
-      </w:r>
-      <w:r>
-        <w:rPr>
-          <w:rFonts w:eastAsiaTheme="minorEastAsia"/>
-        </w:rPr>
-        <w:t xml:space="preserve"> with which to compare all other orientations</w:t>
-      </w:r>
-      <w:r>
-        <w:t>.</w:t>
-      </w:r>
-      <w:r>
-        <w:t xml:space="preserve"> By convention, blue-magenta will be the complex plane of the </w:t>
-      </w:r>
-      <w:r>
-        <w:t>moving</w:t>
-      </w:r>
-      <w:r>
-        <w:t xml:space="preserve"> (proper)</w:t>
-      </w:r>
-      <w:r>
-        <w:t xml:space="preserve"> frame</w:t>
-      </w:r>
-      <w:r>
-        <w:t xml:space="preserve">, while green-yellow will be the complex plane of the </w:t>
-      </w:r>
-      <w:r>
-        <w:t xml:space="preserve">(coordinate) </w:t>
-      </w:r>
-      <w:r>
-        <w:t>reference</w:t>
-      </w:r>
-      <w:r>
-        <w:t xml:space="preserve"> </w:t>
-      </w:r>
-      <w:r>
-        <w:t>frame</w:t>
-      </w:r>
-      <w:r>
-        <w:t>.</w:t>
+        <w:t>Tangent Space</w:t>
       </w:r>
     </w:p>
     <w:p>
@@ -2624,11 +2445,7 @@
         <w:pStyle w:val="Heading1"/>
       </w:pPr>
       <w:r>
-        <w:lastRenderedPageBreak/>
-        <w:t xml:space="preserve">Velocity and </w:t>
-      </w:r>
-      <w:r>
-        <w:t>Acceleration</w:t>
+        <w:t>A Second</w:t>
       </w:r>
     </w:p>
     <w:p>
@@ -2636,291 +2453,38 @@
         <w:pStyle w:val="Indent"/>
       </w:pPr>
       <w:r>
-        <w:t xml:space="preserve">In the special case </w:t>
-      </w:r>
-      <w:r>
-        <w:t>of</w:t>
-      </w:r>
-      <w:r>
-        <w:t xml:space="preserve"> </w:t>
-      </w:r>
-      <w:r>
-        <w:t>the</w:t>
-      </w:r>
-      <w:r>
-        <w:t xml:space="preserve"> reference frame</w:t>
-      </w:r>
-      <w:r>
-        <w:t>,</w:t>
-      </w:r>
-      <w:r>
-        <w:t xml:space="preserve"> </w:t>
-      </w:r>
-      <w:r>
-        <w:t xml:space="preserve">the temporal </w:t>
-      </w:r>
-      <w:r>
-        <w:t>axes are aligned</w:t>
-      </w:r>
-      <w:r>
-        <w:t xml:space="preserve"> and </w:t>
-      </w:r>
-      <w:r>
-        <w:t xml:space="preserve">can be combined into single evolution parameter, </w:t>
+        <w:t xml:space="preserve">A second, </w:t>
       </w:r>
       <m:oMath>
         <m:r>
           <w:rPr>
             <w:rFonts w:ascii="Cambria Math" w:hAnsi="Cambria Math"/>
           </w:rPr>
-          <m:t>t</m:t>
+          <m:t>dt</m:t>
         </m:r>
       </m:oMath>
       <w:r>
-        <w:t>.</w:t>
-      </w:r>
-      <w:r>
-        <w:t xml:space="preserve"> </w:t>
-      </w:r>
-      <w:r>
-        <w:t xml:space="preserve">Under these conditions, </w:t>
-      </w:r>
-      <w:r>
-        <w:t>time</w:t>
-      </w:r>
-      <w:r>
-        <w:t xml:space="preserve"> in the two temporal dimensions</w:t>
-      </w:r>
-      <w:r>
-        <w:t xml:space="preserve"> advance</w:t>
-      </w:r>
-      <w:r>
-        <w:t>s</w:t>
-      </w:r>
-      <w:r>
-        <w:t xml:space="preserve"> at the same rate</w:t>
-      </w:r>
-      <w:r>
+        <w:rPr>
+          <w:rFonts w:eastAsiaTheme="minorEastAsia"/>
+        </w:rPr>
         <w:t>,</w:t>
       </w:r>
       <w:r>
-        <w:t xml:space="preserve"> </w:t>
-      </w:r>
-      <w:r>
-        <w:t xml:space="preserve">the trigonometric term of Eq. </w:t>
-      </w:r>
-      <w:r>
-        <w:fldChar w:fldCharType="begin"/>
-      </w:r>
-      <w:r>
-        <w:instrText xml:space="preserve"> REF _Ref87297537 \h </w:instrText>
-      </w:r>
-      <w:r>
-        <w:fldChar w:fldCharType="separate"/>
-      </w:r>
-      <w:r>
-        <w:t>(</w:t>
-      </w:r>
-      <w:r>
-        <w:rPr>
-          <w:noProof/>
-        </w:rPr>
-        <w:t>2</w:t>
-      </w:r>
-      <w:r>
-        <w:t>)</w:t>
-      </w:r>
-      <w:r>
-        <w:fldChar w:fldCharType="end"/>
-      </w:r>
-      <w:r>
-        <w:t xml:space="preserve"> </w:t>
-      </w:r>
-      <w:r>
-        <w:t>is unity (</w:t>
-      </w:r>
-      <w:r>
-        <w:t>i.e.</w:t>
-      </w:r>
-      <w:r>
-        <w:rPr>
-          <w:rFonts w:eastAsiaTheme="minorEastAsia"/>
-        </w:rPr>
-        <w:t>,</w:t>
-      </w:r>
-      <w:r>
-        <w:rPr>
-          <w:rFonts w:eastAsiaTheme="minorEastAsia"/>
-        </w:rPr>
-        <w:t xml:space="preserve"> </w:t>
-      </w:r>
-      <m:oMath>
-        <m:sSup>
-          <m:sSupPr>
-            <m:ctrlPr>
-              <w:rPr>
-                <w:rFonts w:ascii="Cambria Math" w:eastAsia="Calibri" w:hAnsi="Cambria Math" w:cs="Times New Roman"/>
-                <w:i/>
-              </w:rPr>
-            </m:ctrlPr>
-          </m:sSupPr>
-          <m:e>
-            <m:r>
-              <w:rPr>
-                <w:rFonts w:ascii="Cambria Math" w:eastAsia="Calibri" w:hAnsi="Cambria Math" w:cs="Times New Roman"/>
-              </w:rPr>
-              <m:t>t</m:t>
-            </m:r>
-          </m:e>
-          <m:sup>
-            <m:r>
-              <w:rPr>
-                <w:rFonts w:ascii="Cambria Math" w:eastAsia="Calibri" w:hAnsi="Cambria Math" w:cs="Times New Roman"/>
-              </w:rPr>
-              <m:t>R</m:t>
-            </m:r>
-          </m:sup>
-        </m:sSup>
-        <m:r>
-          <w:rPr>
-            <w:rFonts w:ascii="Cambria Math" w:eastAsia="Calibri" w:hAnsi="Cambria Math" w:cs="Times New Roman"/>
-          </w:rPr>
-          <m:t>=</m:t>
-        </m:r>
-        <m:sSup>
-          <m:sSupPr>
-            <m:ctrlPr>
-              <w:rPr>
-                <w:rFonts w:ascii="Cambria Math" w:eastAsia="Calibri" w:hAnsi="Cambria Math" w:cs="Times New Roman"/>
-                <w:i/>
-              </w:rPr>
-            </m:ctrlPr>
-          </m:sSupPr>
-          <m:e>
-            <m:r>
-              <w:rPr>
-                <w:rFonts w:ascii="Cambria Math" w:eastAsia="Calibri" w:hAnsi="Cambria Math" w:cs="Times New Roman"/>
-              </w:rPr>
-              <m:t>t</m:t>
-            </m:r>
-          </m:e>
-          <m:sup>
-            <m:r>
-              <w:rPr>
-                <w:rFonts w:ascii="Cambria Math" w:eastAsia="Calibri" w:hAnsi="Cambria Math" w:cs="Times New Roman"/>
-              </w:rPr>
-              <m:t>B</m:t>
-            </m:r>
-          </m:sup>
-        </m:sSup>
-        <m:r>
-          <w:rPr>
-            <w:rFonts w:ascii="Cambria Math" w:eastAsia="Calibri" w:hAnsi="Cambria Math" w:cs="Times New Roman"/>
-          </w:rPr>
-          <m:t>=t</m:t>
-        </m:r>
-      </m:oMath>
-      <w:r>
-        <w:rPr>
-          <w:rFonts w:eastAsiaTheme="minorEastAsia"/>
-        </w:rPr>
-        <w:t>,</w:t>
-      </w:r>
-      <w:r>
-        <w:rPr>
-          <w:rFonts w:eastAsiaTheme="minorEastAsia"/>
-        </w:rPr>
-        <w:t xml:space="preserve"> </w:t>
+        <w:t xml:space="preserve"> is the project of a unit length, </w:t>
       </w:r>
       <m:oMath>
         <m:r>
           <w:rPr>
             <w:rFonts w:ascii="Cambria Math" w:hAnsi="Cambria Math"/>
           </w:rPr>
-          <m:t>Cos θ=d</m:t>
-        </m:r>
-        <m:sSub>
-          <m:sSubPr>
-            <m:ctrlPr>
-              <w:rPr>
-                <w:rFonts w:ascii="Cambria Math" w:hAnsi="Cambria Math"/>
-                <w:i/>
-              </w:rPr>
-            </m:ctrlPr>
-          </m:sSubPr>
-          <m:e>
-            <m:r>
-              <w:rPr>
-                <w:rFonts w:ascii="Cambria Math" w:hAnsi="Cambria Math"/>
-              </w:rPr>
-              <m:t>t</m:t>
-            </m:r>
-          </m:e>
-          <m:sub>
-            <m:r>
-              <w:rPr>
-                <w:rFonts w:ascii="Cambria Math" w:hAnsi="Cambria Math"/>
-              </w:rPr>
-              <m:t>R</m:t>
-            </m:r>
-          </m:sub>
-        </m:sSub>
-        <m:r>
-          <w:rPr>
-            <w:rFonts w:ascii="Cambria Math" w:hAnsi="Cambria Math"/>
-          </w:rPr>
-          <m:t>/d</m:t>
-        </m:r>
-        <m:sSub>
-          <m:sSubPr>
-            <m:ctrlPr>
-              <w:rPr>
-                <w:rFonts w:ascii="Cambria Math" w:hAnsi="Cambria Math"/>
-                <w:i/>
-              </w:rPr>
-            </m:ctrlPr>
-          </m:sSubPr>
-          <m:e>
-            <m:r>
-              <w:rPr>
-                <w:rFonts w:ascii="Cambria Math" w:hAnsi="Cambria Math"/>
-              </w:rPr>
-              <m:t>t</m:t>
-            </m:r>
-          </m:e>
-          <m:sub>
-            <m:r>
-              <w:rPr>
-                <w:rFonts w:ascii="Cambria Math" w:hAnsi="Cambria Math"/>
-              </w:rPr>
-              <m:t>B</m:t>
-            </m:r>
-          </m:sub>
-        </m:sSub>
-        <m:r>
-          <w:rPr>
-            <w:rFonts w:ascii="Cambria Math" w:hAnsi="Cambria Math"/>
-          </w:rPr>
-          <m:t>=</m:t>
-        </m:r>
-        <m:r>
-          <m:rPr>
-            <m:sty m:val="p"/>
-          </m:rPr>
-          <w:rPr>
-            <w:rFonts w:ascii="Cambria Math" w:hAnsi="Cambria Math"/>
-          </w:rPr>
-          <m:t>1</m:t>
+          <m:t>dx</m:t>
         </m:r>
       </m:oMath>
       <w:r>
-        <w:t>)</w:t>
-      </w:r>
-      <w:r>
-        <w:t>, and the spatial extent can be expressed as</w:t>
-      </w:r>
-      <w:r>
-        <w:t>:</w:t>
+        <w:rPr>
+          <w:rFonts w:eastAsiaTheme="minorEastAsia"/>
+        </w:rPr>
+        <w:t xml:space="preserve">, through the tangent space and onto the dimension of time. </w:t>
       </w:r>
     </w:p>
     <w:tbl>
@@ -2973,7 +2537,7 @@
                   <w:rPr>
                     <w:rFonts w:ascii="Cambria Math" w:hAnsi="Cambria Math"/>
                   </w:rPr>
-                  <m:t>ϕ</m:t>
+                  <m:t>α</m:t>
                 </m:r>
                 <m:sSup>
                   <m:sSupPr>
@@ -3016,27 +2580,14 @@
             <w:r>
               <w:t>(</w:t>
             </w:r>
-            <w:r>
-              <w:fldChar w:fldCharType="begin"/>
-            </w:r>
-            <w:r>
-              <w:instrText xml:space="preserve"> SEQ Equation \* MERGEFORMAT </w:instrText>
-            </w:r>
-            <w:r>
-              <w:fldChar w:fldCharType="separate"/>
-            </w:r>
-            <w:r>
-              <w:rPr>
-                <w:noProof/>
-              </w:rPr>
-              <w:t>3</w:t>
-            </w:r>
-            <w:r>
-              <w:rPr>
-                <w:noProof/>
-              </w:rPr>
-              <w:fldChar w:fldCharType="end"/>
-            </w:r>
+            <w:fldSimple w:instr=" SEQ Equation \* MERGEFORMAT ">
+              <w:r>
+                <w:rPr>
+                  <w:noProof/>
+                </w:rPr>
+                <w:t>3</w:t>
+              </w:r>
+            </w:fldSimple>
             <w:r>
               <w:t>)</w:t>
             </w:r>
@@ -3049,16 +2600,7 @@
         <w:pStyle w:val="Indent"/>
       </w:pPr>
       <w:r>
-        <w:t>From this</w:t>
-      </w:r>
-      <w:r>
-        <w:t xml:space="preserve"> relation</w:t>
-      </w:r>
-      <w:r>
-        <w:t xml:space="preserve">, we can </w:t>
-      </w:r>
-      <w:r>
-        <w:t>begin to describe the shape of the manifold. This tells us how</w:t>
+        <w:t>From this, we can determine how</w:t>
       </w:r>
       <w:r>
         <w:t xml:space="preserve"> space </w:t>
@@ -3079,16 +2621,28 @@
         <w:t xml:space="preserve"> </w:t>
       </w:r>
       <w:r>
+        <w:t>(</w:t>
+      </w:r>
+      <w:r>
         <w:t xml:space="preserve">in </w:t>
       </w:r>
       <w:r>
         <w:t>the</w:t>
       </w:r>
       <w:r>
-        <w:t xml:space="preserve"> reference frame</w:t>
+        <w:t xml:space="preserve"> </w:t>
+      </w:r>
+      <w:r>
+        <w:t>rest</w:t>
+      </w:r>
+      <w:r>
+        <w:t xml:space="preserve"> frame</w:t>
       </w:r>
       <w:r>
         <w:t xml:space="preserve"> in an empty manifold</w:t>
+      </w:r>
+      <w:r>
+        <w:t>)</w:t>
       </w:r>
       <w:r>
         <w:t>:</w:t>
@@ -3165,7 +2719,7 @@
                   <w:rPr>
                     <w:rFonts w:ascii="Cambria Math" w:hAnsi="Cambria Math"/>
                   </w:rPr>
-                  <m:t>ϕ</m:t>
+                  <m:t>α</m:t>
                 </m:r>
                 <m:r>
                   <w:rPr>
@@ -3244,7 +2798,7 @@
                   <w:rPr>
                     <w:rFonts w:ascii="Cambria Math" w:hAnsi="Cambria Math"/>
                   </w:rPr>
-                  <m:t>ϕ</m:t>
+                  <m:t>α</m:t>
                 </m:r>
                 <m:r>
                   <w:rPr>
@@ -3719,10 +3273,6 @@
     <w:p>
       <w:pPr>
         <w:pStyle w:val="Indent"/>
-        <w:rPr>
-          <w:rFonts w:eastAsiaTheme="minorEastAsia"/>
-          <w:iCs/>
-        </w:rPr>
       </w:pPr>
       <w:r>
         <w:rPr>
@@ -3771,7 +3321,7 @@
           <w:rPr>
             <w:rFonts w:ascii="Cambria Math" w:hAnsi="Cambria Math"/>
           </w:rPr>
-          <m:t>ϕ</m:t>
+          <m:t>α</m:t>
         </m:r>
       </m:oMath>
       <w:r>
@@ -3797,548 +3347,31 @@
         <w:rPr>
           <w:iCs/>
         </w:rPr>
-        <w:t xml:space="preserve"> and </w:t>
-      </w:r>
-      <m:oMath>
-        <m:r>
-          <w:rPr>
-            <w:rFonts w:ascii="Cambria Math" w:hAnsi="Cambria Math"/>
-          </w:rPr>
-          <m:t>-</m:t>
-        </m:r>
-        <m:r>
-          <w:rPr>
-            <w:rFonts w:ascii="Cambria Math" w:eastAsiaTheme="minorEastAsia" w:hAnsi="Cambria Math"/>
-          </w:rPr>
-          <m:t>i</m:t>
-        </m:r>
-        <m:sSub>
-          <m:sSubPr>
-            <m:ctrlPr>
-              <w:rPr>
-                <w:rFonts w:ascii="Cambria Math" w:eastAsia="Calibri" w:hAnsi="Cambria Math" w:cs="Times New Roman"/>
-                <w:i/>
-              </w:rPr>
-            </m:ctrlPr>
-          </m:sSubPr>
-          <m:e>
-            <m:r>
-              <w:rPr>
-                <w:rFonts w:ascii="Cambria Math" w:eastAsia="Calibri" w:hAnsi="Cambria Math" w:cs="Times New Roman"/>
-              </w:rPr>
-              <m:t>a</m:t>
-            </m:r>
-          </m:e>
-          <m:sub>
-            <m:r>
-              <w:rPr>
-                <w:rFonts w:ascii="Cambria Math" w:eastAsia="Calibri" w:hAnsi="Cambria Math" w:cs="Times New Roman"/>
-              </w:rPr>
-              <m:t>1</m:t>
-            </m:r>
-          </m:sub>
-        </m:sSub>
-        <m:r>
-          <w:rPr>
-            <w:rFonts w:ascii="Cambria Math" w:eastAsia="Calibri" w:hAnsi="Cambria Math" w:cs="Times New Roman"/>
-          </w:rPr>
-          <m:t>t</m:t>
-        </m:r>
-      </m:oMath>
-      <w:r>
-        <w:rPr>
-          <w:rFonts w:eastAsiaTheme="minorEastAsia"/>
-        </w:rPr>
-        <w:t xml:space="preserve"> is the tangent plane</w:t>
-      </w:r>
-      <w:r>
-        <w:rPr>
-          <w:rFonts w:eastAsiaTheme="minorEastAsia"/>
-        </w:rPr>
-        <w:t xml:space="preserve"> (instantaneous velocity)</w:t>
-      </w:r>
-      <w:r>
-        <w:rPr>
-          <w:rFonts w:eastAsiaTheme="minorEastAsia"/>
-        </w:rPr>
+        <w:t>.</w:t>
+      </w:r>
+      <w:r>
+        <w:rPr>
+          <w:iCs/>
+        </w:rPr>
+        <w:t xml:space="preserve"> This constant a</w:t>
+      </w:r>
+      <w:r>
+        <w:rPr>
+          <w:iCs/>
+        </w:rPr>
+        <w:t xml:space="preserve">cceleration </w:t>
+      </w:r>
+      <w:r>
+        <w:t>is a critical</w:t>
+      </w:r>
+      <w:r>
+        <w:t xml:space="preserve"> feature of this manifold.</w:t>
+      </w:r>
+      <w:r>
         <w:t xml:space="preserve"> </w:t>
       </w:r>
       <w:r>
-        <w:rPr>
-          <w:rFonts w:eastAsiaTheme="minorEastAsia"/>
-        </w:rPr>
-        <w:t>of</w:t>
-      </w:r>
-      <w:r>
-        <w:rPr>
-          <w:rFonts w:eastAsiaTheme="minorEastAsia"/>
-        </w:rPr>
-        <w:t xml:space="preserve"> the manifold at time </w:t>
-      </w:r>
-      <m:oMath>
-        <m:r>
-          <w:rPr>
-            <w:rFonts w:ascii="Cambria Math" w:eastAsia="Calibri" w:hAnsi="Cambria Math" w:cs="Times New Roman"/>
-          </w:rPr>
-          <m:t>t</m:t>
-        </m:r>
-      </m:oMath>
-      <w:r>
-        <w:rPr>
-          <w:iCs/>
-        </w:rPr>
-        <w:t>.</w:t>
-      </w:r>
-      <w:r>
-        <w:rPr>
-          <w:iCs/>
-        </w:rPr>
-        <w:t xml:space="preserve"> </w:t>
-      </w:r>
-      <w:r>
-        <w:t>Note that while time and velocity are imaginary, space and acceleration are real</w:t>
-      </w:r>
-      <w:r>
-        <w:rPr>
-          <w:rFonts w:eastAsiaTheme="minorEastAsia"/>
-          <w:iCs/>
-        </w:rPr>
-        <w:t xml:space="preserve">. Also note how </w:t>
-      </w:r>
-      <w:r>
-        <w:rPr>
-          <w:rFonts w:eastAsiaTheme="minorEastAsia"/>
-          <w:iCs/>
-        </w:rPr>
-        <w:t>th</w:t>
-      </w:r>
-      <w:r>
-        <w:rPr>
-          <w:rFonts w:eastAsiaTheme="minorEastAsia"/>
-          <w:iCs/>
-        </w:rPr>
-        <w:t>is</w:t>
-      </w:r>
-      <w:r>
-        <w:rPr>
-          <w:rFonts w:eastAsiaTheme="minorEastAsia"/>
-          <w:iCs/>
-        </w:rPr>
-        <w:t xml:space="preserve"> </w:t>
-      </w:r>
-      <w:r>
-        <w:rPr>
-          <w:rFonts w:eastAsiaTheme="minorEastAsia"/>
-          <w:iCs/>
-        </w:rPr>
-        <w:t>system</w:t>
-      </w:r>
-      <w:r>
-        <w:rPr>
-          <w:rFonts w:eastAsiaTheme="minorEastAsia"/>
-          <w:iCs/>
-        </w:rPr>
-        <w:t xml:space="preserve"> of </w:t>
-      </w:r>
-      <w:r>
-        <w:rPr>
-          <w:rFonts w:eastAsiaTheme="minorEastAsia"/>
-          <w:iCs/>
-        </w:rPr>
-        <w:t>dynamics correlate</w:t>
-      </w:r>
-      <w:r>
-        <w:rPr>
-          <w:rFonts w:eastAsiaTheme="minorEastAsia"/>
-          <w:iCs/>
-        </w:rPr>
-        <w:t>s</w:t>
-      </w:r>
-      <w:r>
-        <w:rPr>
-          <w:rFonts w:eastAsiaTheme="minorEastAsia"/>
-          <w:iCs/>
-        </w:rPr>
-        <w:t xml:space="preserve"> to a rotation through the imaginary plane:</w:t>
-      </w:r>
-    </w:p>
-    <w:tbl>
-      <w:tblPr>
-        <w:tblStyle w:val="TableGrid"/>
-        <w:tblW w:w="0" w:type="auto"/>
-        <w:jc w:val="center"/>
-        <w:tblLook w:val="04A0" w:firstRow="1" w:lastRow="0" w:firstColumn="1" w:lastColumn="0" w:noHBand="0" w:noVBand="1"/>
-      </w:tblPr>
-      <w:tblGrid>
-        <w:gridCol w:w="1728"/>
-        <w:gridCol w:w="1440"/>
-        <w:gridCol w:w="720"/>
-      </w:tblGrid>
-      <w:tr>
-        <w:trPr>
-          <w:trHeight w:hRule="exact" w:val="432"/>
-          <w:jc w:val="center"/>
-        </w:trPr>
-        <w:tc>
-          <w:tcPr>
-            <w:tcW w:w="1728" w:type="dxa"/>
-            <w:vAlign w:val="center"/>
-          </w:tcPr>
-          <w:p>
-            <w:r>
-              <w:t>Time</w:t>
-            </w:r>
-          </w:p>
-        </w:tc>
-        <w:tc>
-          <w:tcPr>
-            <w:tcW w:w="1440" w:type="dxa"/>
-            <w:vAlign w:val="center"/>
-          </w:tcPr>
-          <w:p>
-            <m:oMathPara>
-              <m:oMath>
-                <m:r>
-                  <w:rPr>
-                    <w:rFonts w:ascii="Cambria Math" w:hAnsi="Cambria Math"/>
-                  </w:rPr>
-                  <m:t>i</m:t>
-                </m:r>
-              </m:oMath>
-            </m:oMathPara>
-          </w:p>
-        </w:tc>
-        <w:tc>
-          <w:tcPr>
-            <w:tcW w:w="720" w:type="dxa"/>
-            <w:vAlign w:val="center"/>
-          </w:tcPr>
-          <w:p>
-            <w:pPr>
-              <w:jc w:val="center"/>
-            </w:pPr>
-            <m:oMathPara>
-              <m:oMath>
-                <m:r>
-                  <w:rPr>
-                    <w:rFonts w:ascii="Cambria Math" w:hAnsi="Cambria Math"/>
-                  </w:rPr>
-                  <m:t>i</m:t>
-                </m:r>
-              </m:oMath>
-            </m:oMathPara>
-          </w:p>
-        </w:tc>
-      </w:tr>
-      <w:tr>
-        <w:trPr>
-          <w:trHeight w:hRule="exact" w:val="432"/>
-          <w:jc w:val="center"/>
-        </w:trPr>
-        <w:tc>
-          <w:tcPr>
-            <w:tcW w:w="1728" w:type="dxa"/>
-            <w:vAlign w:val="center"/>
-          </w:tcPr>
-          <w:p>
-            <w:r>
-              <w:t>Space</w:t>
-            </w:r>
-          </w:p>
-        </w:tc>
-        <w:tc>
-          <w:tcPr>
-            <w:tcW w:w="1440" w:type="dxa"/>
-            <w:vAlign w:val="center"/>
-          </w:tcPr>
-          <w:p>
-            <m:oMathPara>
-              <m:oMath>
-                <m:sSup>
-                  <m:sSupPr>
-                    <m:ctrlPr>
-                      <w:rPr>
-                        <w:rFonts w:ascii="Cambria Math" w:hAnsi="Cambria Math"/>
-                        <w:i/>
-                      </w:rPr>
-                    </m:ctrlPr>
-                  </m:sSupPr>
-                  <m:e>
-                    <m:r>
-                      <w:rPr>
-                        <w:rFonts w:ascii="Cambria Math" w:hAnsi="Cambria Math"/>
-                      </w:rPr>
-                      <m:t>i</m:t>
-                    </m:r>
-                  </m:e>
-                  <m:sup>
-                    <m:r>
-                      <w:rPr>
-                        <w:rFonts w:ascii="Cambria Math" w:hAnsi="Cambria Math"/>
-                      </w:rPr>
-                      <m:t>2</m:t>
-                    </m:r>
-                  </m:sup>
-                </m:sSup>
-              </m:oMath>
-            </m:oMathPara>
-          </w:p>
-        </w:tc>
-        <w:tc>
-          <w:tcPr>
-            <w:tcW w:w="720" w:type="dxa"/>
-            <w:vAlign w:val="center"/>
-          </w:tcPr>
-          <w:p>
-            <w:pPr>
-              <w:jc w:val="center"/>
-            </w:pPr>
-            <m:oMathPara>
-              <m:oMath>
-                <m:r>
-                  <w:rPr>
-                    <w:rFonts w:ascii="Cambria Math" w:hAnsi="Cambria Math"/>
-                  </w:rPr>
-                  <m:t>-1</m:t>
-                </m:r>
-              </m:oMath>
-            </m:oMathPara>
-          </w:p>
-        </w:tc>
-      </w:tr>
-      <w:tr>
-        <w:trPr>
-          <w:trHeight w:hRule="exact" w:val="432"/>
-          <w:jc w:val="center"/>
-        </w:trPr>
-        <w:tc>
-          <w:tcPr>
-            <w:tcW w:w="1728" w:type="dxa"/>
-            <w:vAlign w:val="center"/>
-          </w:tcPr>
-          <w:p>
-            <w:r>
-              <w:t>Velocity</w:t>
-            </w:r>
-          </w:p>
-        </w:tc>
-        <w:tc>
-          <w:tcPr>
-            <w:tcW w:w="1440" w:type="dxa"/>
-            <w:vAlign w:val="center"/>
-          </w:tcPr>
-          <w:p>
-            <m:oMathPara>
-              <m:oMath>
-                <m:sSup>
-                  <m:sSupPr>
-                    <m:ctrlPr>
-                      <w:rPr>
-                        <w:rFonts w:ascii="Cambria Math" w:hAnsi="Cambria Math"/>
-                        <w:i/>
-                      </w:rPr>
-                    </m:ctrlPr>
-                  </m:sSupPr>
-                  <m:e>
-                    <m:r>
-                      <w:rPr>
-                        <w:rFonts w:ascii="Cambria Math" w:hAnsi="Cambria Math"/>
-                      </w:rPr>
-                      <m:t>i</m:t>
-                    </m:r>
-                  </m:e>
-                  <m:sup>
-                    <m:r>
-                      <w:rPr>
-                        <w:rFonts w:ascii="Cambria Math" w:hAnsi="Cambria Math"/>
-                      </w:rPr>
-                      <m:t>3</m:t>
-                    </m:r>
-                  </m:sup>
-                </m:sSup>
-              </m:oMath>
-            </m:oMathPara>
-          </w:p>
-        </w:tc>
-        <w:tc>
-          <w:tcPr>
-            <w:tcW w:w="720" w:type="dxa"/>
-            <w:vAlign w:val="center"/>
-          </w:tcPr>
-          <w:p>
-            <w:pPr>
-              <w:jc w:val="center"/>
-            </w:pPr>
-            <m:oMathPara>
-              <m:oMath>
-                <m:r>
-                  <w:rPr>
-                    <w:rFonts w:ascii="Cambria Math" w:hAnsi="Cambria Math"/>
-                  </w:rPr>
-                  <m:t>-i</m:t>
-                </m:r>
-              </m:oMath>
-            </m:oMathPara>
-          </w:p>
-        </w:tc>
-      </w:tr>
-      <w:tr>
-        <w:trPr>
-          <w:trHeight w:hRule="exact" w:val="432"/>
-          <w:jc w:val="center"/>
-        </w:trPr>
-        <w:tc>
-          <w:tcPr>
-            <w:tcW w:w="1728" w:type="dxa"/>
-            <w:vAlign w:val="center"/>
-          </w:tcPr>
-          <w:p>
-            <w:r>
-              <w:t>Acceleration</w:t>
-            </w:r>
-          </w:p>
-        </w:tc>
-        <w:tc>
-          <w:tcPr>
-            <w:tcW w:w="1440" w:type="dxa"/>
-            <w:vAlign w:val="center"/>
-          </w:tcPr>
-          <w:p>
-            <m:oMathPara>
-              <m:oMath>
-                <m:sSup>
-                  <m:sSupPr>
-                    <m:ctrlPr>
-                      <w:rPr>
-                        <w:rFonts w:ascii="Cambria Math" w:hAnsi="Cambria Math"/>
-                        <w:i/>
-                      </w:rPr>
-                    </m:ctrlPr>
-                  </m:sSupPr>
-                  <m:e>
-                    <m:r>
-                      <w:rPr>
-                        <w:rFonts w:ascii="Cambria Math" w:hAnsi="Cambria Math"/>
-                      </w:rPr>
-                      <m:t>i</m:t>
-                    </m:r>
-                  </m:e>
-                  <m:sup>
-                    <m:r>
-                      <w:rPr>
-                        <w:rFonts w:ascii="Cambria Math" w:hAnsi="Cambria Math"/>
-                      </w:rPr>
-                      <m:t>4</m:t>
-                    </m:r>
-                  </m:sup>
-                </m:sSup>
-              </m:oMath>
-            </m:oMathPara>
-          </w:p>
-        </w:tc>
-        <w:tc>
-          <w:tcPr>
-            <w:tcW w:w="720" w:type="dxa"/>
-            <w:vAlign w:val="center"/>
-          </w:tcPr>
-          <w:p>
-            <w:pPr>
-              <w:jc w:val="center"/>
-            </w:pPr>
-            <w:r>
-              <w:t>1</w:t>
-            </w:r>
-          </w:p>
-        </w:tc>
-      </w:tr>
-    </w:tbl>
-    <w:p/>
-    <w:p>
-      <w:pPr>
-        <w:pStyle w:val="Caption"/>
-      </w:pPr>
-      <w:r>
-        <w:t xml:space="preserve">Table </w:t>
-      </w:r>
-      <w:r>
-        <w:fldChar w:fldCharType="begin"/>
-      </w:r>
-      <w:r>
-        <w:instrText xml:space="preserve"> SEQ Table \* ARABIC </w:instrText>
-      </w:r>
-      <w:r>
-        <w:fldChar w:fldCharType="separate"/>
-      </w:r>
-      <w:r>
-        <w:t>1</w:t>
-      </w:r>
-      <w:r>
-        <w:fldChar w:fldCharType="end"/>
-      </w:r>
-      <w:r>
-        <w:t xml:space="preserve"> The relation between </w:t>
-      </w:r>
-      <w:r>
-        <w:t>dynamics</w:t>
-      </w:r>
-      <w:r>
-        <w:t xml:space="preserve"> and the </w:t>
-      </w:r>
-      <w:r>
-        <w:t>imaginary</w:t>
-      </w:r>
-      <w:r>
-        <w:t xml:space="preserve"> plane.</w:t>
-      </w:r>
-    </w:p>
-    <w:p>
-      <w:pPr>
-        <w:pStyle w:val="Indent"/>
-      </w:pPr>
-      <w:r>
-        <w:rPr>
-          <w:iCs/>
-        </w:rPr>
-        <w:t xml:space="preserve">Acceleration </w:t>
-      </w:r>
-      <w:r>
-        <w:t>is a critical</w:t>
-      </w:r>
-      <w:r>
-        <w:t xml:space="preserve"> feature of this manifold.</w:t>
-      </w:r>
-      <w:r>
-        <w:t xml:space="preserve"> </w:t>
-      </w:r>
-      <w:r>
-        <w:t xml:space="preserve">Eq. </w:t>
-      </w:r>
-      <w:r>
-        <w:fldChar w:fldCharType="begin"/>
-      </w:r>
-      <w:r>
-        <w:instrText xml:space="preserve"> REF _Ref85827755 \h </w:instrText>
-      </w:r>
-      <w:r>
-        <w:fldChar w:fldCharType="separate"/>
-      </w:r>
-      <w:r>
-        <w:t>(</w:t>
-      </w:r>
-      <w:r>
-        <w:rPr>
-          <w:noProof/>
-        </w:rPr>
-        <w:t>4</w:t>
-      </w:r>
-      <w:r>
-        <w:t>)</w:t>
-      </w:r>
-      <w:r>
-        <w:fldChar w:fldCharType="end"/>
-      </w:r>
-      <w:r>
-        <w:t xml:space="preserve"> tells us that constant acceleration is manifested at every point in space independent of the coordinates. The first and most important property of this manifold is that all objects in an inertial frame will spontaneously drift away from each other at a constant rate of </w:t>
+        <w:t xml:space="preserve">The first and most important property of this manifold is that all objects in an inertial frame will spontaneously drift away from each other at a constant rate of </w:t>
       </w:r>
       <m:oMath>
         <m:sSub>
@@ -4381,7 +3414,10 @@
         <w:t xml:space="preserve"> </w:t>
       </w:r>
       <w:r>
-        <w:t>That is, objects at rest accelerate.</w:t>
+        <w:t>O</w:t>
+      </w:r>
+      <w:r>
+        <w:t>bjects at rest accelerate.</w:t>
       </w:r>
     </w:p>
     <w:p>
@@ -5327,7 +4363,19 @@
         <w:rPr>
           <w:rFonts w:eastAsiaTheme="minorEastAsia"/>
         </w:rPr>
-        <w:t xml:space="preserve"> anymore than a furlong can be added to an acre.</w:t>
+        <w:t xml:space="preserve"> </w:t>
+      </w:r>
+      <w:r>
+        <w:rPr>
+          <w:rFonts w:eastAsiaTheme="minorEastAsia"/>
+        </w:rPr>
+        <w:t>any more</w:t>
+      </w:r>
+      <w:r>
+        <w:rPr>
+          <w:rFonts w:eastAsiaTheme="minorEastAsia"/>
+        </w:rPr>
+        <w:t xml:space="preserve"> than a furlong can be added to an acre.</w:t>
       </w:r>
       <w:r>
         <w:rPr>
@@ -6276,6 +5324,7 @@
         <w:rPr>
           <w:noProof/>
         </w:rPr>
+        <w:lastRenderedPageBreak/>
         <w:drawing>
           <wp:inline distT="0" distB="0" distL="0" distR="0" wp14:anchorId="56805331" wp14:editId="27221702">
             <wp:extent cx="3154680" cy="1600200"/>
@@ -9711,6 +8760,7 @@
         <w:pStyle w:val="Indent"/>
       </w:pPr>
       <w:r>
+        <w:lastRenderedPageBreak/>
         <w:t xml:space="preserve">Here we </w:t>
       </w:r>
       <w:r>
@@ -14191,6 +13241,7 @@
         </w:rPr>
       </w:pPr>
       <w:r>
+        <w:lastRenderedPageBreak/>
         <w:t xml:space="preserve">If we further assume that the difference between </w:t>
       </w:r>
       <m:oMath>
@@ -14946,14 +13997,7 @@
         <w:rPr>
           <w:rFonts w:eastAsiaTheme="minorEastAsia"/>
         </w:rPr>
-        <w:t xml:space="preserve"> </w:t>
-      </w:r>
-      <w:r>
-        <w:rPr>
-          <w:rFonts w:eastAsiaTheme="minorEastAsia"/>
-        </w:rPr>
-        <w:lastRenderedPageBreak/>
-        <w:t>observed</w:t>
+        <w:t xml:space="preserve"> observed</w:t>
       </w:r>
       <w:r>
         <w:rPr>
@@ -21599,7 +20643,6 @@
         <w:pStyle w:val="Indent"/>
       </w:pPr>
       <w:r>
-        <w:lastRenderedPageBreak/>
         <w:t xml:space="preserve">Where </w:t>
       </w:r>
       <m:oMath>
@@ -24385,7 +23428,6 @@
         <w:pStyle w:val="Indent"/>
       </w:pPr>
       <w:r>
-        <w:lastRenderedPageBreak/>
         <w:t xml:space="preserve">This is our formula for comoving distance as a function of redshift. However, luminosity is a power measurement – a count of photons per area per time – so we must account for the fact that these photons are traveling faster now than when emitted and therefore the frequency of detection will be </w:t>
       </w:r>
       <w:r>

</xml_diff>